<commit_message>
Se añadieron más ejercicios
</commit_message>
<xml_diff>
--- a/Teoricos.docx
+++ b/Teoricos.docx
@@ -5,6 +5,10 @@
     <w:sdt>
       <w:sdtPr>
         <w:rPr>
+          <w:rFonts w:asciiTheme="minorHAnsi" w:eastAsiaTheme="minorHAnsi" w:hAnsiTheme="minorHAnsi" w:cstheme="minorBidi"/>
+          <w:color w:val="auto"/>
+          <w:sz w:val="22"/>
+          <w:szCs w:val="22"/>
           <w:lang w:val="es-ES"/>
         </w:rPr>
         <w:id w:val="-1064098203"/>
@@ -15,12 +19,8 @@
       </w:sdtPr>
       <w:sdtEndPr>
         <w:rPr>
-          <w:rFonts w:asciiTheme="minorHAnsi" w:eastAsiaTheme="minorHAnsi" w:hAnsiTheme="minorHAnsi" w:cstheme="minorBidi"/>
           <w:b/>
           <w:bCs/>
-          <w:color w:val="auto"/>
-          <w:sz w:val="22"/>
-          <w:szCs w:val="22"/>
         </w:rPr>
       </w:sdtEndPr>
       <w:sdtContent>
@@ -37,7 +37,7 @@
         </w:p>
         <w:p>
           <w:pPr>
-            <w:pStyle w:val="TDC3"/>
+            <w:pStyle w:val="TDC1"/>
             <w:tabs>
               <w:tab w:val="right" w:leader="dot" w:pos="10790"/>
             </w:tabs>
@@ -56,17 +56,15 @@
           <w:r>
             <w:fldChar w:fldCharType="separate"/>
           </w:r>
-          <w:hyperlink w:anchor="_Toc203565209" w:history="1">
+          <w:hyperlink w:anchor="_Toc207122662" w:history="1">
             <w:r>
               <w:rPr>
                 <w:rStyle w:val="Hipervnculo"/>
-                <w:rFonts w:ascii="Times New Roman" w:eastAsia="Times New Roman" w:hAnsi="Times New Roman" w:cs="Times New Roman"/>
-                <w:b/>
-                <w:bCs/>
+                <w:rFonts w:eastAsia="Times New Roman"/>
                 <w:noProof/>
                 <w:lang w:val="en-US"/>
               </w:rPr>
-              <w:t>1. Fundamentos de Python</w:t>
+              <w:t>ETL</w:t>
             </w:r>
             <w:r>
               <w:rPr>
@@ -87,7 +85,7 @@
                 <w:noProof/>
                 <w:webHidden/>
               </w:rPr>
-              <w:instrText xml:space="preserve"> PAGEREF _Toc203565209 \h </w:instrText>
+              <w:instrText xml:space="preserve"> PAGEREF _Toc207122662 \h </w:instrText>
             </w:r>
             <w:r>
               <w:rPr>
@@ -120,7 +118,7 @@
         </w:p>
         <w:p>
           <w:pPr>
-            <w:pStyle w:val="TDC3"/>
+            <w:pStyle w:val="TDC1"/>
             <w:tabs>
               <w:tab w:val="right" w:leader="dot" w:pos="10790"/>
             </w:tabs>
@@ -130,16 +128,14 @@
               <w:lang w:val="en-US"/>
             </w:rPr>
           </w:pPr>
-          <w:hyperlink w:anchor="_Toc203565210" w:history="1">
+          <w:hyperlink w:anchor="_Toc207122663" w:history="1">
             <w:r>
               <w:rPr>
                 <w:rStyle w:val="Hipervnculo"/>
-                <w:rFonts w:ascii="Times New Roman" w:eastAsia="Times New Roman" w:hAnsi="Times New Roman" w:cs="Times New Roman"/>
-                <w:b/>
-                <w:bCs/>
+                <w:rFonts w:eastAsia="Times New Roman"/>
                 <w:noProof/>
               </w:rPr>
-              <w:t>2. Librerías esenciales</w:t>
+              <w:t>Pandas</w:t>
             </w:r>
             <w:r>
               <w:rPr>
@@ -160,7 +156,7 @@
                 <w:noProof/>
                 <w:webHidden/>
               </w:rPr>
-              <w:instrText xml:space="preserve"> PAGEREF _Toc203565210 \h </w:instrText>
+              <w:instrText xml:space="preserve"> PAGEREF _Toc207122663 \h </w:instrText>
             </w:r>
             <w:r>
               <w:rPr>
@@ -193,7 +189,7 @@
         </w:p>
         <w:p>
           <w:pPr>
-            <w:pStyle w:val="TDC3"/>
+            <w:pStyle w:val="TDC1"/>
             <w:tabs>
               <w:tab w:val="right" w:leader="dot" w:pos="10790"/>
             </w:tabs>
@@ -203,17 +199,15 @@
               <w:lang w:val="en-US"/>
             </w:rPr>
           </w:pPr>
-          <w:hyperlink w:anchor="_Toc203565211" w:history="1">
+          <w:hyperlink w:anchor="_Toc207122664" w:history="1">
             <w:r>
               <w:rPr>
                 <w:rStyle w:val="Hipervnculo"/>
-                <w:rFonts w:ascii="Times New Roman" w:eastAsia="Times New Roman" w:hAnsi="Times New Roman" w:cs="Times New Roman"/>
-                <w:b/>
-                <w:bCs/>
+                <w:rFonts w:eastAsia="Times New Roman"/>
                 <w:noProof/>
                 <w:lang w:val="en-US"/>
               </w:rPr>
-              <w:t>3. Flujo de trabajo y preprocesamiento</w:t>
+              <w:t>Matplotlib/Seaborn</w:t>
             </w:r>
             <w:r>
               <w:rPr>
@@ -234,7 +228,7 @@
                 <w:noProof/>
                 <w:webHidden/>
               </w:rPr>
-              <w:instrText xml:space="preserve"> PAGEREF _Toc203565211 \h </w:instrText>
+              <w:instrText xml:space="preserve"> PAGEREF _Toc207122664 \h </w:instrText>
             </w:r>
             <w:r>
               <w:rPr>
@@ -267,7 +261,7 @@
         </w:p>
         <w:p>
           <w:pPr>
-            <w:pStyle w:val="TDC3"/>
+            <w:pStyle w:val="TDC1"/>
             <w:tabs>
               <w:tab w:val="right" w:leader="dot" w:pos="10790"/>
             </w:tabs>
@@ -277,17 +271,14 @@
               <w:lang w:val="en-US"/>
             </w:rPr>
           </w:pPr>
-          <w:hyperlink w:anchor="_Toc203565212" w:history="1">
+          <w:hyperlink w:anchor="_Toc207122665" w:history="1">
             <w:r>
               <w:rPr>
                 <w:rStyle w:val="Hipervnculo"/>
-                <w:rFonts w:ascii="Times New Roman" w:eastAsia="Times New Roman" w:hAnsi="Times New Roman" w:cs="Times New Roman"/>
-                <w:b/>
-                <w:bCs/>
+                <w:rFonts w:eastAsia="Times New Roman"/>
                 <w:noProof/>
-                <w:lang w:val="en-US"/>
               </w:rPr>
-              <w:t>4. Lógica y estadística básica</w:t>
+              <w:t>Flujo de trabajo y preprocesamiento</w:t>
             </w:r>
             <w:r>
               <w:rPr>
@@ -308,7 +299,79 @@
                 <w:noProof/>
                 <w:webHidden/>
               </w:rPr>
-              <w:instrText xml:space="preserve"> PAGEREF _Toc203565212 \h </w:instrText>
+              <w:instrText xml:space="preserve"> PAGEREF _Toc207122665 \h </w:instrText>
+            </w:r>
+            <w:r>
+              <w:rPr>
+                <w:noProof/>
+                <w:webHidden/>
+              </w:rPr>
+            </w:r>
+            <w:r>
+              <w:rPr>
+                <w:noProof/>
+                <w:webHidden/>
+              </w:rPr>
+              <w:fldChar w:fldCharType="separate"/>
+            </w:r>
+            <w:r>
+              <w:rPr>
+                <w:noProof/>
+                <w:webHidden/>
+              </w:rPr>
+              <w:t>2</w:t>
+            </w:r>
+            <w:r>
+              <w:rPr>
+                <w:noProof/>
+                <w:webHidden/>
+              </w:rPr>
+              <w:fldChar w:fldCharType="end"/>
+            </w:r>
+          </w:hyperlink>
+        </w:p>
+        <w:p>
+          <w:pPr>
+            <w:pStyle w:val="TDC1"/>
+            <w:tabs>
+              <w:tab w:val="right" w:leader="dot" w:pos="10790"/>
+            </w:tabs>
+            <w:rPr>
+              <w:rFonts w:eastAsiaTheme="minorEastAsia"/>
+              <w:noProof/>
+              <w:lang w:val="en-US"/>
+            </w:rPr>
+          </w:pPr>
+          <w:hyperlink w:anchor="_Toc207122666" w:history="1">
+            <w:r>
+              <w:rPr>
+                <w:rStyle w:val="Hipervnculo"/>
+                <w:rFonts w:eastAsia="Times New Roman"/>
+                <w:noProof/>
+                <w:lang w:val="en-US"/>
+              </w:rPr>
+              <w:t>Lógica y estadística básica</w:t>
+            </w:r>
+            <w:r>
+              <w:rPr>
+                <w:noProof/>
+                <w:webHidden/>
+              </w:rPr>
+              <w:tab/>
+            </w:r>
+            <w:r>
+              <w:rPr>
+                <w:noProof/>
+                <w:webHidden/>
+              </w:rPr>
+              <w:fldChar w:fldCharType="begin"/>
+            </w:r>
+            <w:r>
+              <w:rPr>
+                <w:noProof/>
+                <w:webHidden/>
+              </w:rPr>
+              <w:instrText xml:space="preserve"> PAGEREF _Toc207122666 \h </w:instrText>
             </w:r>
             <w:r>
               <w:rPr>
@@ -341,7 +404,7 @@
         </w:p>
         <w:p>
           <w:pPr>
-            <w:pStyle w:val="TDC3"/>
+            <w:pStyle w:val="TDC1"/>
             <w:tabs>
               <w:tab w:val="right" w:leader="dot" w:pos="10790"/>
             </w:tabs>
@@ -351,17 +414,15 @@
               <w:lang w:val="en-US"/>
             </w:rPr>
           </w:pPr>
-          <w:hyperlink w:anchor="_Toc203565213" w:history="1">
+          <w:hyperlink w:anchor="_Toc207122667" w:history="1">
             <w:r>
               <w:rPr>
                 <w:rStyle w:val="Hipervnculo"/>
-                <w:rFonts w:ascii="Times New Roman" w:eastAsia="Times New Roman" w:hAnsi="Times New Roman" w:cs="Times New Roman"/>
-                <w:b/>
-                <w:bCs/>
+                <w:rFonts w:eastAsia="Times New Roman"/>
                 <w:noProof/>
                 <w:lang w:val="en-US"/>
               </w:rPr>
-              <w:t>5. Buenas prácticas y razonamiento</w:t>
+              <w:t>Buenas prácticas y razonamiento</w:t>
             </w:r>
             <w:r>
               <w:rPr>
@@ -382,7 +443,7 @@
                 <w:noProof/>
                 <w:webHidden/>
               </w:rPr>
-              <w:instrText xml:space="preserve"> PAGEREF _Toc203565213 \h </w:instrText>
+              <w:instrText xml:space="preserve"> PAGEREF _Toc207122667 \h </w:instrText>
             </w:r>
             <w:r>
               <w:rPr>
@@ -441,268 +502,569 @@
         <w:pStyle w:val="Ttulo1"/>
         <w:rPr>
           <w:rFonts w:eastAsia="Times New Roman"/>
-          <w:lang w:val="en-US"/>
-        </w:rPr>
-      </w:pPr>
-      <w:bookmarkStart w:id="0" w:name="_Toc203565209"/>
+        </w:rPr>
+      </w:pPr>
+      <w:bookmarkStart w:id="0" w:name="_Toc207122662"/>
       <w:r>
         <w:rPr>
           <w:rFonts w:eastAsia="Times New Roman"/>
-          <w:lang w:val="en-US"/>
-        </w:rPr>
-        <w:t xml:space="preserve">1. </w:t>
+        </w:rPr>
+        <w:t>ETL</w:t>
+      </w:r>
+      <w:bookmarkEnd w:id="0"/>
+    </w:p>
+    <w:p>
+      <w:pPr>
+        <w:pStyle w:val="NormalWeb"/>
+        <w:rPr>
+          <w:lang w:val="es-MX"/>
+        </w:rPr>
+      </w:pPr>
+      <w:r>
+        <w:rPr>
+          <w:rStyle w:val="Textoennegrita"/>
+          <w:highlight w:val="yellow"/>
+          <w:lang w:val="es-MX"/>
+        </w:rPr>
+        <w:t>Explica qué hace el paso de "</w:t>
       </w:r>
       <w:proofErr w:type="spellStart"/>
       <w:r>
         <w:rPr>
-          <w:rFonts w:eastAsia="Times New Roman"/>
-          <w:lang w:val="en-US"/>
-        </w:rPr>
-        <w:t>Fundamentos</w:t>
+          <w:rStyle w:val="Textoennegrita"/>
+          <w:highlight w:val="yellow"/>
+          <w:lang w:val="es-MX"/>
+        </w:rPr>
+        <w:t>Transform</w:t>
       </w:r>
       <w:proofErr w:type="spellEnd"/>
       <w:r>
         <w:rPr>
-          <w:rFonts w:eastAsia="Times New Roman"/>
-          <w:lang w:val="en-US"/>
-        </w:rPr>
-        <w:t xml:space="preserve"> de Python</w:t>
-      </w:r>
-      <w:bookmarkEnd w:id="0"/>
-    </w:p>
-    <w:p>
-      <w:pPr>
+          <w:rStyle w:val="Textoennegrita"/>
+          <w:highlight w:val="yellow"/>
+          <w:lang w:val="es-MX"/>
+        </w:rPr>
+        <w:t>" en un proceso ETL.</w:t>
+      </w:r>
+    </w:p>
+    <w:p>
+      <w:pPr>
+        <w:pStyle w:val="NormalWeb"/>
+        <w:rPr>
+          <w:lang w:val="es-MX"/>
+        </w:rPr>
+      </w:pPr>
+      <w:r>
+        <w:rPr>
+          <w:rFonts w:ascii="Segoe UI Emoji" w:hAnsi="Segoe UI Emoji" w:cs="Segoe UI Emoji"/>
+          <w:lang w:val="es-MX"/>
+        </w:rPr>
+        <w:t>✅</w:t>
+      </w:r>
+      <w:r>
+        <w:rPr>
+          <w:lang w:val="es-MX"/>
+        </w:rPr>
+        <w:t xml:space="preserve"> </w:t>
+      </w:r>
+      <w:r>
+        <w:rPr>
+          <w:rStyle w:val="Textoennegrita"/>
+          <w:lang w:val="es-MX"/>
+        </w:rPr>
+        <w:t>Respuesta:</w:t>
+      </w:r>
+      <w:r>
+        <w:rPr>
+          <w:lang w:val="es-MX"/>
+        </w:rPr>
+        <w:br/>
+        <w:t xml:space="preserve">En un proceso </w:t>
+      </w:r>
+      <w:r>
+        <w:rPr>
+          <w:rStyle w:val="Textoennegrita"/>
+          <w:lang w:val="es-MX"/>
+        </w:rPr>
+        <w:t>ETL (</w:t>
+      </w:r>
+      <w:proofErr w:type="spellStart"/>
+      <w:r>
+        <w:rPr>
+          <w:rStyle w:val="Textoennegrita"/>
+          <w:lang w:val="es-MX"/>
+        </w:rPr>
+        <w:t>Extract</w:t>
+      </w:r>
+      <w:proofErr w:type="spellEnd"/>
+      <w:r>
+        <w:rPr>
+          <w:rStyle w:val="Textoennegrita"/>
+          <w:lang w:val="es-MX"/>
+        </w:rPr>
+        <w:t xml:space="preserve">, </w:t>
+      </w:r>
+      <w:proofErr w:type="spellStart"/>
+      <w:r>
+        <w:rPr>
+          <w:rStyle w:val="Textoennegrita"/>
+          <w:lang w:val="es-MX"/>
+        </w:rPr>
+        <w:t>Transform</w:t>
+      </w:r>
+      <w:proofErr w:type="spellEnd"/>
+      <w:r>
+        <w:rPr>
+          <w:rStyle w:val="Textoennegrita"/>
+          <w:lang w:val="es-MX"/>
+        </w:rPr>
+        <w:t>, Load)</w:t>
+      </w:r>
+      <w:r>
+        <w:rPr>
+          <w:lang w:val="es-MX"/>
+        </w:rPr>
+        <w:t xml:space="preserve">, el paso </w:t>
+      </w:r>
+      <w:proofErr w:type="spellStart"/>
+      <w:r>
+        <w:rPr>
+          <w:rStyle w:val="Textoennegrita"/>
+          <w:lang w:val="es-MX"/>
+        </w:rPr>
+        <w:t>Transform</w:t>
+      </w:r>
+      <w:proofErr w:type="spellEnd"/>
+      <w:r>
+        <w:rPr>
+          <w:rStyle w:val="Textoennegrita"/>
+          <w:lang w:val="es-MX"/>
+        </w:rPr>
+        <w:t xml:space="preserve"> (Transformar)</w:t>
+      </w:r>
+      <w:r>
+        <w:rPr>
+          <w:lang w:val="es-MX"/>
+        </w:rPr>
+        <w:t xml:space="preserve"> consiste en </w:t>
+      </w:r>
+      <w:r>
+        <w:rPr>
+          <w:rStyle w:val="Textoennegrita"/>
+          <w:lang w:val="es-MX"/>
+        </w:rPr>
+        <w:t>convertir, limpiar y dar formato a los datos extraídos</w:t>
+      </w:r>
+      <w:r>
+        <w:rPr>
+          <w:lang w:val="es-MX"/>
+        </w:rPr>
+        <w:t xml:space="preserve"> para que sean consistentes y útiles antes de cargarlos en el destino final (por ejemplo, un data </w:t>
+      </w:r>
+      <w:proofErr w:type="spellStart"/>
+      <w:r>
+        <w:rPr>
+          <w:lang w:val="es-MX"/>
+        </w:rPr>
+        <w:t>warehouse</w:t>
+      </w:r>
+      <w:proofErr w:type="spellEnd"/>
+      <w:r>
+        <w:rPr>
+          <w:lang w:val="es-MX"/>
+        </w:rPr>
+        <w:t>).</w:t>
+      </w:r>
+    </w:p>
+    <w:p>
+      <w:pPr>
+        <w:pStyle w:val="NormalWeb"/>
+        <w:rPr>
+          <w:lang w:val="es-MX"/>
+        </w:rPr>
+      </w:pPr>
+      <w:r>
+        <w:rPr>
+          <w:lang w:val="es-MX"/>
+        </w:rPr>
+        <w:t>Algunas tareas comunes en esta etapa incluyen:</w:t>
+      </w:r>
+    </w:p>
+    <w:p>
+      <w:pPr>
+        <w:pStyle w:val="NormalWeb"/>
         <w:numPr>
           <w:ilvl w:val="0"/>
-          <w:numId w:val="1"/>
+          <w:numId w:val="11"/>
         </w:numPr>
+        <w:rPr>
+          <w:lang w:val="es-MX"/>
+        </w:rPr>
+      </w:pPr>
+      <w:r>
+        <w:rPr>
+          <w:lang w:val="es-MX"/>
+        </w:rPr>
+        <w:t>Limpiar datos (eliminar duplicados, manejar valores nulos, corregir errores).</w:t>
+      </w:r>
+    </w:p>
+    <w:p>
+      <w:pPr>
+        <w:pStyle w:val="NormalWeb"/>
+        <w:numPr>
+          <w:ilvl w:val="0"/>
+          <w:numId w:val="11"/>
+        </w:numPr>
+        <w:rPr>
+          <w:lang w:val="es-MX"/>
+        </w:rPr>
+      </w:pPr>
+      <w:r>
+        <w:rPr>
+          <w:lang w:val="es-MX"/>
+        </w:rPr>
+        <w:t>Cambiar formatos (por ejemplo, fechas o unidades de medida).</w:t>
+      </w:r>
+    </w:p>
+    <w:p>
+      <w:pPr>
+        <w:pStyle w:val="NormalWeb"/>
+        <w:numPr>
+          <w:ilvl w:val="0"/>
+          <w:numId w:val="11"/>
+        </w:numPr>
+        <w:rPr>
+          <w:lang w:val="es-MX"/>
+        </w:rPr>
+      </w:pPr>
+      <w:r>
+        <w:rPr>
+          <w:lang w:val="es-MX"/>
+        </w:rPr>
+        <w:t>Integrar información de múltiples fuentes.</w:t>
+      </w:r>
+    </w:p>
+    <w:p>
+      <w:pPr>
+        <w:pStyle w:val="NormalWeb"/>
+        <w:numPr>
+          <w:ilvl w:val="0"/>
+          <w:numId w:val="11"/>
+        </w:numPr>
+        <w:rPr>
+          <w:lang w:val="es-MX"/>
+        </w:rPr>
+      </w:pPr>
+      <w:r>
+        <w:rPr>
+          <w:lang w:val="es-MX"/>
+        </w:rPr>
+        <w:t>Aplicar reglas de negocio (cálculos, clasificaciones, agregaciones).</w:t>
+      </w:r>
+    </w:p>
+    <w:p>
+      <w:pPr>
+        <w:pStyle w:val="NormalWeb"/>
+        <w:numPr>
+          <w:ilvl w:val="0"/>
+          <w:numId w:val="11"/>
+        </w:numPr>
+        <w:rPr>
+          <w:lang w:val="es-MX"/>
+        </w:rPr>
+      </w:pPr>
+      <w:r>
+        <w:rPr>
+          <w:lang w:val="es-MX"/>
+        </w:rPr>
+        <w:t>Normalizar o desnormalizar datos según sea necesario.</w:t>
+      </w:r>
+    </w:p>
+    <w:p>
+      <w:pPr>
+        <w:pStyle w:val="NormalWeb"/>
+        <w:rPr>
+          <w:lang w:val="es-MX"/>
+        </w:rPr>
+      </w:pPr>
+      <w:r>
+        <w:rPr>
+          <w:rFonts w:ascii="Segoe UI Emoji" w:hAnsi="Segoe UI Emoji" w:cs="Segoe UI Emoji"/>
+        </w:rPr>
+        <w:t>👉</w:t>
+      </w:r>
+      <w:r>
+        <w:rPr>
+          <w:lang w:val="es-MX"/>
+        </w:rPr>
+        <w:t xml:space="preserve"> En pocas palabras, es el paso donde los datos se preparan y se adaptan para poder ser utilizados de manera eficiente en el análisis o en las aplicaciones de negocio.</w:t>
+      </w:r>
+    </w:p>
+    <w:p>
+      <w:pPr>
+        <w:spacing w:after="0" w:line="240" w:lineRule="auto"/>
+        <w:rPr>
+          <w:rFonts w:ascii="Times New Roman" w:eastAsia="Times New Roman" w:hAnsi="Times New Roman" w:cs="Times New Roman"/>
+          <w:sz w:val="24"/>
+          <w:szCs w:val="24"/>
+        </w:rPr>
+      </w:pPr>
+    </w:p>
+    <w:p>
+      <w:pPr>
+        <w:spacing w:after="0" w:line="240" w:lineRule="auto"/>
+        <w:rPr>
+          <w:rFonts w:ascii="Times New Roman" w:eastAsia="Times New Roman" w:hAnsi="Times New Roman" w:cs="Times New Roman"/>
+          <w:sz w:val="24"/>
+          <w:szCs w:val="24"/>
+        </w:rPr>
+      </w:pPr>
+    </w:p>
+    <w:p>
+      <w:pPr>
+        <w:spacing w:after="0" w:line="240" w:lineRule="auto"/>
+        <w:rPr>
+          <w:rFonts w:ascii="Times New Roman" w:eastAsia="Times New Roman" w:hAnsi="Times New Roman" w:cs="Times New Roman"/>
+          <w:sz w:val="24"/>
+          <w:szCs w:val="24"/>
+        </w:rPr>
+      </w:pPr>
+    </w:p>
+    <w:p>
+      <w:pPr>
+        <w:spacing w:after="0" w:line="240" w:lineRule="auto"/>
+        <w:rPr>
+          <w:rFonts w:ascii="Times New Roman" w:eastAsia="Times New Roman" w:hAnsi="Times New Roman" w:cs="Times New Roman"/>
+          <w:sz w:val="24"/>
+          <w:szCs w:val="24"/>
+        </w:rPr>
+      </w:pPr>
+    </w:p>
+    <w:p>
+      <w:pPr>
+        <w:pStyle w:val="Ttulo1"/>
+        <w:rPr>
+          <w:rFonts w:eastAsia="Times New Roman"/>
+        </w:rPr>
+      </w:pPr>
+      <w:bookmarkStart w:id="1" w:name="_Toc207122663"/>
+      <w:r>
+        <w:rPr>
+          <w:rFonts w:eastAsia="Times New Roman"/>
+        </w:rPr>
+        <w:t>P</w:t>
+      </w:r>
+      <w:r>
+        <w:rPr>
+          <w:rFonts w:eastAsia="Times New Roman"/>
+        </w:rPr>
+        <w:t>andas</w:t>
+      </w:r>
+      <w:bookmarkEnd w:id="1"/>
+    </w:p>
+    <w:p>
+      <w:pPr>
         <w:spacing w:before="100" w:beforeAutospacing="1" w:after="100" w:afterAutospacing="1" w:line="240" w:lineRule="auto"/>
-        <w:rPr>
-          <w:rFonts w:ascii="Times New Roman" w:eastAsia="Times New Roman" w:hAnsi="Times New Roman" w:cs="Times New Roman"/>
-          <w:sz w:val="24"/>
-          <w:szCs w:val="24"/>
-        </w:rPr>
-      </w:pPr>
-      <w:r>
-        <w:rPr>
-          <w:rFonts w:ascii="Times New Roman" w:eastAsia="Times New Roman" w:hAnsi="Times New Roman" w:cs="Times New Roman"/>
-          <w:sz w:val="24"/>
-          <w:szCs w:val="24"/>
-        </w:rPr>
-        <w:t>¿Diferencias entre lista, tupla, set y diccionario?</w:t>
+        <w:ind w:left="360"/>
+        <w:rPr>
+          <w:rFonts w:ascii="Times New Roman" w:eastAsia="Times New Roman" w:hAnsi="Times New Roman" w:cs="Times New Roman"/>
+          <w:sz w:val="24"/>
+          <w:szCs w:val="24"/>
+        </w:rPr>
+      </w:pPr>
+      <w:r>
+        <w:rPr>
+          <w:rFonts w:ascii="Times New Roman" w:eastAsia="Times New Roman" w:hAnsi="Times New Roman" w:cs="Times New Roman"/>
+          <w:sz w:val="24"/>
+          <w:szCs w:val="24"/>
+        </w:rPr>
+        <w:t xml:space="preserve">¿Qué es una Serie y qué es un </w:t>
+      </w:r>
+      <w:proofErr w:type="spellStart"/>
+      <w:r>
+        <w:rPr>
+          <w:rFonts w:ascii="Times New Roman" w:eastAsia="Times New Roman" w:hAnsi="Times New Roman" w:cs="Times New Roman"/>
+          <w:sz w:val="24"/>
+          <w:szCs w:val="24"/>
+        </w:rPr>
+        <w:t>DataFrame</w:t>
+      </w:r>
+      <w:proofErr w:type="spellEnd"/>
+      <w:r>
+        <w:rPr>
+          <w:rFonts w:ascii="Times New Roman" w:eastAsia="Times New Roman" w:hAnsi="Times New Roman" w:cs="Times New Roman"/>
+          <w:sz w:val="24"/>
+          <w:szCs w:val="24"/>
+        </w:rPr>
+        <w:t>?</w:t>
       </w:r>
     </w:p>
     <w:p>
       <w:pPr>
         <w:spacing w:before="100" w:beforeAutospacing="1" w:after="100" w:afterAutospacing="1" w:line="240" w:lineRule="auto"/>
-        <w:rPr>
-          <w:rFonts w:ascii="Times New Roman" w:eastAsia="Times New Roman" w:hAnsi="Times New Roman" w:cs="Times New Roman"/>
-          <w:sz w:val="24"/>
-          <w:szCs w:val="24"/>
-          <w:highlight w:val="yellow"/>
-        </w:rPr>
-      </w:pPr>
-      <w:r>
-        <w:rPr>
-          <w:rFonts w:ascii="Times New Roman" w:eastAsia="Times New Roman" w:hAnsi="Times New Roman" w:cs="Times New Roman"/>
-          <w:sz w:val="24"/>
-          <w:szCs w:val="24"/>
-          <w:highlight w:val="yellow"/>
-        </w:rPr>
-        <w:t>Una lista es un objeto mutable</w:t>
-      </w:r>
-      <w:r>
-        <w:rPr>
-          <w:rFonts w:ascii="Times New Roman" w:eastAsia="Times New Roman" w:hAnsi="Times New Roman" w:cs="Times New Roman"/>
-          <w:sz w:val="24"/>
-          <w:szCs w:val="24"/>
-          <w:highlight w:val="yellow"/>
-        </w:rPr>
-        <w:t>, admite</w:t>
-      </w:r>
-      <w:r>
-        <w:rPr>
-          <w:rFonts w:ascii="Times New Roman" w:eastAsia="Times New Roman" w:hAnsi="Times New Roman" w:cs="Times New Roman"/>
-          <w:sz w:val="24"/>
-          <w:szCs w:val="24"/>
-          <w:highlight w:val="yellow"/>
-        </w:rPr>
-        <w:t xml:space="preserve"> duplicados</w:t>
+        <w:ind w:left="360"/>
+        <w:rPr>
+          <w:rFonts w:ascii="Times New Roman" w:eastAsia="Times New Roman" w:hAnsi="Times New Roman" w:cs="Times New Roman"/>
+          <w:sz w:val="24"/>
+          <w:szCs w:val="24"/>
+        </w:rPr>
+      </w:pPr>
+      <w:r>
+        <w:rPr>
+          <w:rFonts w:ascii="Times New Roman" w:eastAsia="Times New Roman" w:hAnsi="Times New Roman" w:cs="Times New Roman"/>
+          <w:sz w:val="24"/>
+          <w:szCs w:val="24"/>
+        </w:rPr>
+        <w:t>¿Cómo seleccionas filas por condición?</w:t>
       </w:r>
     </w:p>
     <w:p>
       <w:pPr>
         <w:spacing w:before="100" w:beforeAutospacing="1" w:after="100" w:afterAutospacing="1" w:line="240" w:lineRule="auto"/>
-        <w:rPr>
-          <w:rFonts w:ascii="Times New Roman" w:eastAsia="Times New Roman" w:hAnsi="Times New Roman" w:cs="Times New Roman"/>
-          <w:sz w:val="24"/>
-          <w:szCs w:val="24"/>
-          <w:highlight w:val="yellow"/>
-        </w:rPr>
-      </w:pPr>
-      <w:r>
-        <w:rPr>
-          <w:rFonts w:ascii="Times New Roman" w:eastAsia="Times New Roman" w:hAnsi="Times New Roman" w:cs="Times New Roman"/>
-          <w:sz w:val="24"/>
-          <w:szCs w:val="24"/>
-          <w:highlight w:val="yellow"/>
-        </w:rPr>
-        <w:t>Una tupla no es mutable, admite duplicados</w:t>
+        <w:ind w:left="360"/>
+        <w:rPr>
+          <w:rFonts w:ascii="Times New Roman" w:eastAsia="Times New Roman" w:hAnsi="Times New Roman" w:cs="Times New Roman"/>
+          <w:sz w:val="24"/>
+          <w:szCs w:val="24"/>
+        </w:rPr>
+      </w:pPr>
+      <w:r>
+        <w:rPr>
+          <w:rFonts w:ascii="Times New Roman" w:eastAsia="Times New Roman" w:hAnsi="Times New Roman" w:cs="Times New Roman"/>
+          <w:sz w:val="24"/>
+          <w:szCs w:val="24"/>
+        </w:rPr>
+        <w:t>¿Cómo manejas valores nulos?</w:t>
       </w:r>
     </w:p>
     <w:p>
       <w:pPr>
         <w:spacing w:before="100" w:beforeAutospacing="1" w:after="100" w:afterAutospacing="1" w:line="240" w:lineRule="auto"/>
-        <w:rPr>
-          <w:rFonts w:ascii="Times New Roman" w:eastAsia="Times New Roman" w:hAnsi="Times New Roman" w:cs="Times New Roman"/>
-          <w:sz w:val="24"/>
-          <w:szCs w:val="24"/>
-          <w:highlight w:val="yellow"/>
-        </w:rPr>
-      </w:pPr>
-      <w:r>
-        <w:rPr>
-          <w:rFonts w:ascii="Times New Roman" w:eastAsia="Times New Roman" w:hAnsi="Times New Roman" w:cs="Times New Roman"/>
-          <w:sz w:val="24"/>
-          <w:szCs w:val="24"/>
-          <w:highlight w:val="yellow"/>
-        </w:rPr>
-        <w:t>Un conjunto es mutable, no admite duplicados</w:t>
-      </w:r>
-    </w:p>
-    <w:p>
-      <w:pPr>
-        <w:spacing w:before="100" w:beforeAutospacing="1" w:after="100" w:afterAutospacing="1" w:line="240" w:lineRule="auto"/>
-        <w:rPr>
-          <w:rFonts w:ascii="Times New Roman" w:eastAsia="Times New Roman" w:hAnsi="Times New Roman" w:cs="Times New Roman"/>
-          <w:sz w:val="24"/>
-          <w:szCs w:val="24"/>
-        </w:rPr>
-      </w:pPr>
-      <w:r>
-        <w:rPr>
-          <w:rFonts w:ascii="Times New Roman" w:eastAsia="Times New Roman" w:hAnsi="Times New Roman" w:cs="Times New Roman"/>
-          <w:sz w:val="24"/>
-          <w:szCs w:val="24"/>
-          <w:highlight w:val="yellow"/>
-        </w:rPr>
-        <w:t xml:space="preserve">Un diccionario tiene por elementos a un par </w:t>
+        <w:ind w:left="360"/>
+        <w:rPr>
+          <w:rFonts w:ascii="Times New Roman" w:eastAsia="Times New Roman" w:hAnsi="Times New Roman" w:cs="Times New Roman"/>
+          <w:sz w:val="24"/>
+          <w:szCs w:val="24"/>
+        </w:rPr>
+      </w:pPr>
+      <w:r>
+        <w:rPr>
+          <w:rFonts w:ascii="Times New Roman" w:eastAsia="Times New Roman" w:hAnsi="Times New Roman" w:cs="Times New Roman"/>
+          <w:sz w:val="24"/>
+          <w:szCs w:val="24"/>
+        </w:rPr>
+        <w:t xml:space="preserve">¿Qué hace </w:t>
       </w:r>
       <w:proofErr w:type="spellStart"/>
       <w:proofErr w:type="gramStart"/>
-      <w:r>
-        <w:rPr>
-          <w:rFonts w:ascii="Times New Roman" w:eastAsia="Times New Roman" w:hAnsi="Times New Roman" w:cs="Times New Roman"/>
-          <w:sz w:val="24"/>
-          <w:szCs w:val="24"/>
-          <w:highlight w:val="yellow"/>
-        </w:rPr>
-        <w:t>llave:valor</w:t>
-      </w:r>
-      <w:proofErr w:type="spellEnd"/>
-      <w:proofErr w:type="gramEnd"/>
-      <w:r>
-        <w:rPr>
-          <w:rFonts w:ascii="Times New Roman" w:eastAsia="Times New Roman" w:hAnsi="Times New Roman" w:cs="Times New Roman"/>
-          <w:sz w:val="24"/>
-          <w:szCs w:val="24"/>
-          <w:highlight w:val="yellow"/>
-        </w:rPr>
-        <w:t xml:space="preserve"> y la llave no puede ser duplicada, el </w:t>
-      </w:r>
-      <w:r>
-        <w:rPr>
-          <w:rFonts w:ascii="Times New Roman" w:eastAsia="Times New Roman" w:hAnsi="Times New Roman" w:cs="Times New Roman"/>
-          <w:sz w:val="24"/>
-          <w:szCs w:val="24"/>
-          <w:highlight w:val="yellow"/>
-        </w:rPr>
-        <w:t xml:space="preserve">valor </w:t>
-      </w:r>
-      <w:proofErr w:type="spellStart"/>
-      <w:r>
-        <w:rPr>
-          <w:rFonts w:ascii="Times New Roman" w:eastAsia="Times New Roman" w:hAnsi="Times New Roman" w:cs="Times New Roman"/>
-          <w:sz w:val="24"/>
-          <w:szCs w:val="24"/>
-          <w:highlight w:val="yellow"/>
-        </w:rPr>
-        <w:t>si</w:t>
-      </w:r>
-      <w:proofErr w:type="spellEnd"/>
-      <w:r>
-        <w:rPr>
-          <w:rFonts w:ascii="Times New Roman" w:eastAsia="Times New Roman" w:hAnsi="Times New Roman" w:cs="Times New Roman"/>
-          <w:sz w:val="24"/>
-          <w:szCs w:val="24"/>
-          <w:highlight w:val="yellow"/>
-        </w:rPr>
-        <w:t xml:space="preserve">, </w:t>
-      </w:r>
-      <w:r>
-        <w:rPr>
-          <w:rFonts w:ascii="Times New Roman" w:eastAsia="Times New Roman" w:hAnsi="Times New Roman" w:cs="Times New Roman"/>
-          <w:sz w:val="24"/>
-          <w:szCs w:val="24"/>
-          <w:highlight w:val="yellow"/>
-        </w:rPr>
-        <w:t>es mutable</w:t>
-      </w:r>
-    </w:p>
-    <w:p>
-      <w:pPr>
-        <w:numPr>
-          <w:ilvl w:val="0"/>
-          <w:numId w:val="1"/>
-        </w:numPr>
-        <w:spacing w:before="100" w:beforeAutospacing="1" w:after="100" w:afterAutospacing="1" w:line="240" w:lineRule="auto"/>
-        <w:rPr>
-          <w:rFonts w:ascii="Times New Roman" w:eastAsia="Times New Roman" w:hAnsi="Times New Roman" w:cs="Times New Roman"/>
-          <w:sz w:val="24"/>
-          <w:szCs w:val="24"/>
-        </w:rPr>
-      </w:pPr>
-      <w:r>
-        <w:rPr>
-          <w:rFonts w:ascii="Times New Roman" w:eastAsia="Times New Roman" w:hAnsi="Times New Roman" w:cs="Times New Roman"/>
-          <w:sz w:val="24"/>
-          <w:szCs w:val="24"/>
-        </w:rPr>
-        <w:t xml:space="preserve">¿Qué hace </w:t>
-      </w:r>
       <w:r>
         <w:rPr>
           <w:rFonts w:ascii="Courier New" w:eastAsia="Times New Roman" w:hAnsi="Courier New" w:cs="Courier New"/>
           <w:sz w:val="20"/>
           <w:szCs w:val="20"/>
         </w:rPr>
-        <w:t>*</w:t>
-      </w:r>
-      <w:proofErr w:type="spellStart"/>
+        <w:t>groupby</w:t>
+      </w:r>
+      <w:proofErr w:type="spellEnd"/>
       <w:r>
         <w:rPr>
           <w:rFonts w:ascii="Courier New" w:eastAsia="Times New Roman" w:hAnsi="Courier New" w:cs="Courier New"/>
           <w:sz w:val="20"/>
           <w:szCs w:val="20"/>
         </w:rPr>
-        <w:t>args</w:t>
-      </w:r>
-      <w:proofErr w:type="spellEnd"/>
-      <w:r>
-        <w:rPr>
-          <w:rFonts w:ascii="Times New Roman" w:eastAsia="Times New Roman" w:hAnsi="Times New Roman" w:cs="Times New Roman"/>
-          <w:sz w:val="24"/>
-          <w:szCs w:val="24"/>
-        </w:rPr>
-        <w:t xml:space="preserve"> y </w:t>
-      </w:r>
+        <w:t>(</w:t>
+      </w:r>
+      <w:proofErr w:type="gramEnd"/>
       <w:r>
         <w:rPr>
           <w:rFonts w:ascii="Courier New" w:eastAsia="Times New Roman" w:hAnsi="Courier New" w:cs="Courier New"/>
           <w:sz w:val="20"/>
           <w:szCs w:val="20"/>
         </w:rPr>
-        <w:t>**</w:t>
+        <w:t>)</w:t>
+      </w:r>
+      <w:r>
+        <w:rPr>
+          <w:rFonts w:ascii="Times New Roman" w:eastAsia="Times New Roman" w:hAnsi="Times New Roman" w:cs="Times New Roman"/>
+          <w:sz w:val="24"/>
+          <w:szCs w:val="24"/>
+        </w:rPr>
+        <w:t xml:space="preserve"> y cuándo se usa?</w:t>
+      </w:r>
+    </w:p>
+    <w:p>
+      <w:pPr>
+        <w:spacing w:before="100" w:beforeAutospacing="1" w:after="100" w:afterAutospacing="1" w:line="240" w:lineRule="auto"/>
+        <w:ind w:left="360"/>
+        <w:rPr>
+          <w:rFonts w:ascii="Times New Roman" w:eastAsia="Times New Roman" w:hAnsi="Times New Roman" w:cs="Times New Roman"/>
+          <w:sz w:val="24"/>
+          <w:szCs w:val="24"/>
+        </w:rPr>
+      </w:pPr>
+      <w:r>
+        <w:rPr>
+          <w:rFonts w:ascii="Times New Roman" w:eastAsia="Times New Roman" w:hAnsi="Times New Roman" w:cs="Times New Roman"/>
+          <w:sz w:val="24"/>
+          <w:szCs w:val="24"/>
+        </w:rPr>
+        <w:t xml:space="preserve">¿Cómo haces un </w:t>
+      </w:r>
+      <w:proofErr w:type="spellStart"/>
+      <w:r>
+        <w:rPr>
+          <w:rFonts w:ascii="Times New Roman" w:eastAsia="Times New Roman" w:hAnsi="Times New Roman" w:cs="Times New Roman"/>
+          <w:sz w:val="24"/>
+          <w:szCs w:val="24"/>
+        </w:rPr>
+        <w:t>merge</w:t>
+      </w:r>
+      <w:proofErr w:type="spellEnd"/>
+      <w:r>
+        <w:rPr>
+          <w:rFonts w:ascii="Times New Roman" w:eastAsia="Times New Roman" w:hAnsi="Times New Roman" w:cs="Times New Roman"/>
+          <w:sz w:val="24"/>
+          <w:szCs w:val="24"/>
+        </w:rPr>
+        <w:t xml:space="preserve"> entre dos </w:t>
+      </w:r>
+      <w:proofErr w:type="spellStart"/>
+      <w:r>
+        <w:rPr>
+          <w:rFonts w:ascii="Times New Roman" w:eastAsia="Times New Roman" w:hAnsi="Times New Roman" w:cs="Times New Roman"/>
+          <w:sz w:val="24"/>
+          <w:szCs w:val="24"/>
+        </w:rPr>
+        <w:t>DataFrames</w:t>
+      </w:r>
+      <w:proofErr w:type="spellEnd"/>
+      <w:r>
+        <w:rPr>
+          <w:rFonts w:ascii="Times New Roman" w:eastAsia="Times New Roman" w:hAnsi="Times New Roman" w:cs="Times New Roman"/>
+          <w:sz w:val="24"/>
+          <w:szCs w:val="24"/>
+        </w:rPr>
+        <w:t>?</w:t>
+      </w:r>
+    </w:p>
+    <w:p>
+      <w:pPr>
+        <w:spacing w:before="100" w:beforeAutospacing="1" w:after="100" w:afterAutospacing="1" w:line="240" w:lineRule="auto"/>
+        <w:ind w:left="360"/>
+        <w:rPr>
+          <w:rFonts w:ascii="Times New Roman" w:eastAsia="Times New Roman" w:hAnsi="Times New Roman" w:cs="Times New Roman"/>
+          <w:sz w:val="24"/>
+          <w:szCs w:val="24"/>
+        </w:rPr>
+      </w:pPr>
+      <w:r>
+        <w:rPr>
+          <w:rFonts w:ascii="Times New Roman" w:eastAsia="Times New Roman" w:hAnsi="Times New Roman" w:cs="Times New Roman"/>
+          <w:sz w:val="24"/>
+          <w:szCs w:val="24"/>
+        </w:rPr>
+        <w:lastRenderedPageBreak/>
+        <w:t xml:space="preserve">¿Cuál es la diferencia entre </w:t>
       </w:r>
       <w:proofErr w:type="spellStart"/>
       <w:proofErr w:type="gramStart"/>
@@ -712,1765 +1074,59 @@
           <w:sz w:val="20"/>
           <w:szCs w:val="20"/>
         </w:rPr>
-        <w:t>kwargs</w:t>
+        <w:t>df.loc</w:t>
       </w:r>
       <w:proofErr w:type="spellEnd"/>
-      <w:r>
-        <w:rPr>
-          <w:rFonts w:ascii="Times New Roman" w:eastAsia="Times New Roman" w:hAnsi="Times New Roman" w:cs="Times New Roman"/>
-          <w:sz w:val="24"/>
-          <w:szCs w:val="24"/>
-        </w:rPr>
-        <w:t>?</w:t>
-      </w:r>
-      <w:r>
-        <w:rPr>
-          <w:rFonts w:ascii="Times New Roman" w:eastAsia="Times New Roman" w:hAnsi="Times New Roman" w:cs="Times New Roman"/>
-          <w:sz w:val="24"/>
-          <w:szCs w:val="24"/>
-        </w:rPr>
-        <w:t>*</w:t>
-      </w:r>
-      <w:proofErr w:type="gramEnd"/>
-    </w:p>
-    <w:p>
-      <w:pPr>
-        <w:spacing w:before="100" w:beforeAutospacing="1" w:after="100" w:afterAutospacing="1" w:line="240" w:lineRule="auto"/>
-      </w:pPr>
-      <w:r>
-        <w:t xml:space="preserve">Ambos se usan para </w:t>
-      </w:r>
-      <w:r>
-        <w:rPr>
-          <w:rStyle w:val="Textoennegrita"/>
-        </w:rPr>
-        <w:t>pasar una cantidad variable de argumentos</w:t>
-      </w:r>
-      <w:r>
-        <w:t xml:space="preserve"> a una función.</w:t>
-      </w:r>
-    </w:p>
-    <w:p>
-      <w:pPr>
-        <w:spacing w:before="100" w:beforeAutospacing="1" w:after="100" w:afterAutospacing="1" w:line="240" w:lineRule="auto"/>
-      </w:pPr>
-      <w:r>
-        <w:t>*</w:t>
-      </w:r>
-      <w:proofErr w:type="spellStart"/>
-      <w:r>
-        <w:t>args</w:t>
-      </w:r>
-      <w:proofErr w:type="spellEnd"/>
-      <w:r>
-        <w:t xml:space="preserve"> </w:t>
-      </w:r>
-      <w:r>
-        <w:t xml:space="preserve">Permite pasar </w:t>
-      </w:r>
-      <w:r>
-        <w:rPr>
-          <w:rStyle w:val="Textoennegrita"/>
-        </w:rPr>
-        <w:t>cualquier número de argumentos posicionales</w:t>
-      </w:r>
-      <w:r>
-        <w:t xml:space="preserve"> (como una lista o tupla).</w:t>
-      </w:r>
-    </w:p>
-    <w:p>
-      <w:pPr>
-        <w:spacing w:before="100" w:beforeAutospacing="1" w:after="100" w:afterAutospacing="1" w:line="240" w:lineRule="auto"/>
-      </w:pPr>
-    </w:p>
-    <w:p>
-      <w:pPr>
-        <w:spacing w:before="100" w:beforeAutospacing="1" w:after="100" w:afterAutospacing="1" w:line="240" w:lineRule="auto"/>
-      </w:pPr>
-      <w:proofErr w:type="spellStart"/>
-      <w:r>
-        <w:t>def</w:t>
-      </w:r>
-      <w:proofErr w:type="spellEnd"/>
-      <w:r>
-        <w:t xml:space="preserve"> </w:t>
-      </w:r>
-      <w:proofErr w:type="spellStart"/>
-      <w:r>
-        <w:t>sumar_todo</w:t>
-      </w:r>
-      <w:proofErr w:type="spellEnd"/>
-      <w:r>
-        <w:t>(*</w:t>
-      </w:r>
-      <w:proofErr w:type="spellStart"/>
-      <w:r>
-        <w:t>args</w:t>
-      </w:r>
-      <w:proofErr w:type="spellEnd"/>
-      <w:r>
-        <w:t>):</w:t>
-      </w:r>
-    </w:p>
-    <w:p>
-      <w:pPr>
-        <w:spacing w:before="100" w:beforeAutospacing="1" w:after="100" w:afterAutospacing="1" w:line="240" w:lineRule="auto"/>
-      </w:pPr>
-      <w:r>
-        <w:t xml:space="preserve">    </w:t>
-      </w:r>
-      <w:proofErr w:type="spellStart"/>
-      <w:r>
-        <w:t>print</w:t>
-      </w:r>
-      <w:proofErr w:type="spellEnd"/>
-      <w:r>
-        <w:t>(</w:t>
-      </w:r>
-      <w:proofErr w:type="spellStart"/>
-      <w:proofErr w:type="gramStart"/>
-      <w:r>
-        <w:t>args</w:t>
-      </w:r>
-      <w:proofErr w:type="spellEnd"/>
-      <w:r>
-        <w:t>)  #</w:t>
-      </w:r>
-      <w:proofErr w:type="gramEnd"/>
-      <w:r>
-        <w:t xml:space="preserve"> </w:t>
-      </w:r>
-      <w:proofErr w:type="spellStart"/>
-      <w:r>
-        <w:t>args</w:t>
-      </w:r>
-      <w:proofErr w:type="spellEnd"/>
-      <w:r>
-        <w:t xml:space="preserve"> es una tupla</w:t>
-      </w:r>
-    </w:p>
-    <w:p>
-      <w:pPr>
-        <w:spacing w:before="100" w:beforeAutospacing="1" w:after="100" w:afterAutospacing="1" w:line="240" w:lineRule="auto"/>
-      </w:pPr>
-      <w:r>
-        <w:t xml:space="preserve">    </w:t>
-      </w:r>
-      <w:proofErr w:type="spellStart"/>
-      <w:r>
-        <w:t>return</w:t>
-      </w:r>
-      <w:proofErr w:type="spellEnd"/>
-      <w:r>
-        <w:t xml:space="preserve"> sum(</w:t>
-      </w:r>
-      <w:proofErr w:type="spellStart"/>
-      <w:r>
-        <w:t>args</w:t>
-      </w:r>
-      <w:proofErr w:type="spellEnd"/>
-      <w:r>
-        <w:t>)</w:t>
-      </w:r>
-    </w:p>
-    <w:p>
-      <w:pPr>
-        <w:spacing w:before="100" w:beforeAutospacing="1" w:after="100" w:afterAutospacing="1" w:line="240" w:lineRule="auto"/>
-      </w:pPr>
-      <w:proofErr w:type="spellStart"/>
-      <w:proofErr w:type="gramStart"/>
-      <w:r>
-        <w:t>print</w:t>
-      </w:r>
-      <w:proofErr w:type="spellEnd"/>
-      <w:r>
-        <w:t>(</w:t>
-      </w:r>
-      <w:proofErr w:type="spellStart"/>
-      <w:proofErr w:type="gramEnd"/>
-      <w:r>
-        <w:t>sumar_todo</w:t>
-      </w:r>
-      <w:proofErr w:type="spellEnd"/>
-      <w:r>
-        <w:t>(1, 2, 3, 4))  # Salida: 10</w:t>
-      </w:r>
-    </w:p>
-    <w:p>
-      <w:pPr>
-        <w:spacing w:before="100" w:beforeAutospacing="1" w:after="100" w:afterAutospacing="1" w:line="240" w:lineRule="auto"/>
-      </w:pPr>
-    </w:p>
-    <w:p>
-      <w:pPr>
-        <w:spacing w:before="100" w:beforeAutospacing="1" w:after="100" w:afterAutospacing="1" w:line="240" w:lineRule="auto"/>
-      </w:pPr>
-    </w:p>
-    <w:p>
-      <w:r>
-        <w:rPr>
-          <w:rStyle w:val="CdigoHTML"/>
-          <w:rFonts w:eastAsiaTheme="minorHAnsi"/>
-        </w:rPr>
-        <w:t>**</w:t>
-      </w:r>
-      <w:proofErr w:type="spellStart"/>
-      <w:r>
-        <w:rPr>
-          <w:rStyle w:val="CdigoHTML"/>
-          <w:rFonts w:eastAsiaTheme="minorHAnsi"/>
-        </w:rPr>
-        <w:t>kwargs</w:t>
-      </w:r>
-      <w:proofErr w:type="spellEnd"/>
-      <w:r>
-        <w:t xml:space="preserve"> (</w:t>
-      </w:r>
-      <w:proofErr w:type="spellStart"/>
-      <w:r>
-        <w:t>keyword</w:t>
-      </w:r>
-      <w:proofErr w:type="spellEnd"/>
-      <w:r>
-        <w:t xml:space="preserve"> </w:t>
-      </w:r>
-      <w:proofErr w:type="spellStart"/>
-      <w:r>
-        <w:t>arguments</w:t>
-      </w:r>
-      <w:proofErr w:type="spellEnd"/>
-      <w:r>
-        <w:t>):</w:t>
-      </w:r>
-    </w:p>
-    <w:p>
-      <w:pPr>
-        <w:pStyle w:val="NormalWeb"/>
-        <w:rPr>
-          <w:lang w:val="es-MX"/>
-        </w:rPr>
-      </w:pPr>
-      <w:r>
-        <w:rPr>
-          <w:lang w:val="es-MX"/>
-        </w:rPr>
-        <w:t xml:space="preserve">Permite pasar </w:t>
-      </w:r>
-      <w:r>
-        <w:rPr>
-          <w:rStyle w:val="Textoennegrita"/>
-          <w:lang w:val="es-MX"/>
-        </w:rPr>
-        <w:t>cualquier número de argumentos nombrados</w:t>
-      </w:r>
-      <w:r>
-        <w:rPr>
-          <w:lang w:val="es-MX"/>
-        </w:rPr>
-        <w:t xml:space="preserve"> (como un diccionario).</w:t>
-      </w:r>
-    </w:p>
-    <w:p>
-      <w:pPr>
-        <w:pStyle w:val="NormalWeb"/>
-        <w:rPr>
-          <w:lang w:val="es-MX"/>
-        </w:rPr>
-      </w:pPr>
-      <w:r>
-        <w:rPr>
-          <w:rFonts w:ascii="Segoe UI Emoji" w:hAnsi="Segoe UI Emoji" w:cs="Segoe UI Emoji"/>
-        </w:rPr>
-        <w:t>🔧</w:t>
-      </w:r>
-      <w:r>
-        <w:rPr>
-          <w:lang w:val="es-MX"/>
-        </w:rPr>
-        <w:t xml:space="preserve"> Se recibe como un </w:t>
-      </w:r>
-      <w:r>
-        <w:rPr>
-          <w:rStyle w:val="Textoennegrita"/>
-          <w:lang w:val="es-MX"/>
-        </w:rPr>
-        <w:t>diccionario</w:t>
-      </w:r>
-      <w:r>
-        <w:rPr>
-          <w:lang w:val="es-MX"/>
-        </w:rPr>
-        <w:t xml:space="preserve"> dentro de la función.</w:t>
-      </w:r>
-    </w:p>
-    <w:p>
-      <w:pPr>
-        <w:pStyle w:val="NormalWeb"/>
-        <w:rPr>
-          <w:lang w:val="es-MX"/>
-        </w:rPr>
-      </w:pPr>
-      <w:proofErr w:type="spellStart"/>
-      <w:r>
-        <w:rPr>
-          <w:lang w:val="es-MX"/>
-        </w:rPr>
-        <w:t>def</w:t>
-      </w:r>
-      <w:proofErr w:type="spellEnd"/>
-      <w:r>
-        <w:rPr>
-          <w:lang w:val="es-MX"/>
-        </w:rPr>
-        <w:t xml:space="preserve"> </w:t>
-      </w:r>
-      <w:proofErr w:type="spellStart"/>
-      <w:r>
-        <w:rPr>
-          <w:lang w:val="es-MX"/>
-        </w:rPr>
-        <w:t>imprimir_info</w:t>
-      </w:r>
-      <w:proofErr w:type="spellEnd"/>
-      <w:r>
-        <w:rPr>
-          <w:lang w:val="es-MX"/>
-        </w:rPr>
-        <w:t>(**</w:t>
-      </w:r>
-      <w:proofErr w:type="spellStart"/>
-      <w:r>
-        <w:rPr>
-          <w:lang w:val="es-MX"/>
-        </w:rPr>
-        <w:t>kwargs</w:t>
-      </w:r>
-      <w:proofErr w:type="spellEnd"/>
-      <w:r>
-        <w:rPr>
-          <w:lang w:val="es-MX"/>
-        </w:rPr>
-        <w:t>):</w:t>
-      </w:r>
-    </w:p>
-    <w:p>
-      <w:pPr>
-        <w:pStyle w:val="NormalWeb"/>
-        <w:rPr>
-          <w:lang w:val="es-MX"/>
-        </w:rPr>
-      </w:pPr>
-      <w:r>
-        <w:rPr>
-          <w:lang w:val="es-MX"/>
-        </w:rPr>
-        <w:t xml:space="preserve">    </w:t>
-      </w:r>
-      <w:proofErr w:type="spellStart"/>
-      <w:r>
-        <w:rPr>
-          <w:lang w:val="es-MX"/>
-        </w:rPr>
-        <w:t>print</w:t>
-      </w:r>
-      <w:proofErr w:type="spellEnd"/>
-      <w:r>
-        <w:rPr>
-          <w:lang w:val="es-MX"/>
-        </w:rPr>
-        <w:t>(</w:t>
-      </w:r>
-      <w:proofErr w:type="spellStart"/>
-      <w:proofErr w:type="gramStart"/>
-      <w:r>
-        <w:rPr>
-          <w:lang w:val="es-MX"/>
-        </w:rPr>
-        <w:t>kwargs</w:t>
-      </w:r>
-      <w:proofErr w:type="spellEnd"/>
-      <w:r>
-        <w:rPr>
-          <w:lang w:val="es-MX"/>
-        </w:rPr>
-        <w:t>)  #</w:t>
-      </w:r>
-      <w:proofErr w:type="gramEnd"/>
-      <w:r>
-        <w:rPr>
-          <w:lang w:val="es-MX"/>
-        </w:rPr>
-        <w:t xml:space="preserve"> </w:t>
-      </w:r>
-      <w:proofErr w:type="spellStart"/>
-      <w:r>
-        <w:rPr>
-          <w:lang w:val="es-MX"/>
-        </w:rPr>
-        <w:t>kwargs</w:t>
-      </w:r>
-      <w:proofErr w:type="spellEnd"/>
-      <w:r>
-        <w:rPr>
-          <w:lang w:val="es-MX"/>
-        </w:rPr>
-        <w:t xml:space="preserve"> es un diccionario</w:t>
-      </w:r>
-    </w:p>
-    <w:p>
-      <w:pPr>
-        <w:pStyle w:val="NormalWeb"/>
-      </w:pPr>
-      <w:r>
-        <w:rPr>
-          <w:lang w:val="es-MX"/>
-        </w:rPr>
-        <w:t xml:space="preserve">    </w:t>
-      </w:r>
-      <w:r>
-        <w:t xml:space="preserve">for clave, valor in </w:t>
-      </w:r>
-      <w:proofErr w:type="spellStart"/>
-      <w:proofErr w:type="gramStart"/>
-      <w:r>
-        <w:t>kwargs.items</w:t>
-      </w:r>
-      <w:proofErr w:type="spellEnd"/>
-      <w:proofErr w:type="gramEnd"/>
-      <w:r>
-        <w:t>():</w:t>
-      </w:r>
-    </w:p>
-    <w:p>
-      <w:pPr>
-        <w:pStyle w:val="NormalWeb"/>
-        <w:rPr>
-          <w:lang w:val="es-MX"/>
-        </w:rPr>
-      </w:pPr>
-      <w:r>
-        <w:t xml:space="preserve">        </w:t>
-      </w:r>
-      <w:proofErr w:type="spellStart"/>
-      <w:r>
-        <w:rPr>
-          <w:lang w:val="es-MX"/>
-        </w:rPr>
-        <w:t>print</w:t>
-      </w:r>
-      <w:proofErr w:type="spellEnd"/>
-      <w:r>
-        <w:rPr>
-          <w:lang w:val="es-MX"/>
-        </w:rPr>
-        <w:t>(f"{clave}: {valor}")</w:t>
-      </w:r>
-    </w:p>
-    <w:p>
-      <w:pPr>
-        <w:pStyle w:val="NormalWeb"/>
-        <w:rPr>
-          <w:lang w:val="es-MX"/>
-        </w:rPr>
-      </w:pPr>
-    </w:p>
-    <w:p>
-      <w:pPr>
-        <w:pStyle w:val="NormalWeb"/>
-        <w:rPr>
-          <w:lang w:val="es-MX"/>
-        </w:rPr>
-      </w:pPr>
-      <w:proofErr w:type="spellStart"/>
-      <w:r>
-        <w:rPr>
-          <w:lang w:val="es-MX"/>
-        </w:rPr>
-        <w:t>imprimir_</w:t>
-      </w:r>
-      <w:proofErr w:type="gramStart"/>
-      <w:r>
-        <w:rPr>
-          <w:lang w:val="es-MX"/>
-        </w:rPr>
-        <w:t>info</w:t>
-      </w:r>
-      <w:proofErr w:type="spellEnd"/>
-      <w:r>
-        <w:rPr>
-          <w:lang w:val="es-MX"/>
-        </w:rPr>
-        <w:t>(</w:t>
-      </w:r>
-      <w:proofErr w:type="gramEnd"/>
-      <w:r>
-        <w:rPr>
-          <w:lang w:val="es-MX"/>
-        </w:rPr>
-        <w:t>nombre="Ana", edad=30, ciudad="México")</w:t>
-      </w:r>
-    </w:p>
-    <w:p>
-      <w:pPr>
-        <w:spacing w:before="100" w:beforeAutospacing="1" w:after="100" w:afterAutospacing="1" w:line="240" w:lineRule="auto"/>
-      </w:pPr>
-    </w:p>
-    <w:p>
-      <w:pPr>
-        <w:spacing w:before="100" w:beforeAutospacing="1" w:after="100" w:afterAutospacing="1" w:line="240" w:lineRule="auto"/>
-      </w:pPr>
-      <w:r>
-        <w:t>salida:</w:t>
-      </w:r>
-    </w:p>
-    <w:p>
-      <w:pPr>
-        <w:spacing w:before="100" w:beforeAutospacing="1" w:after="100" w:afterAutospacing="1" w:line="240" w:lineRule="auto"/>
-      </w:pPr>
-      <w:r>
-        <w:t>{'nombre': 'Ana', 'edad': 30, 'ciudad': 'México'}</w:t>
-      </w:r>
-    </w:p>
-    <w:p>
-      <w:pPr>
-        <w:spacing w:before="100" w:beforeAutospacing="1" w:after="100" w:afterAutospacing="1" w:line="240" w:lineRule="auto"/>
-      </w:pPr>
-      <w:r>
-        <w:t xml:space="preserve">nombre: Ana  </w:t>
-      </w:r>
-    </w:p>
-    <w:p>
-      <w:pPr>
-        <w:spacing w:before="100" w:beforeAutospacing="1" w:after="100" w:afterAutospacing="1" w:line="240" w:lineRule="auto"/>
-      </w:pPr>
-      <w:r>
-        <w:t xml:space="preserve">edad: 30  </w:t>
-      </w:r>
-    </w:p>
-    <w:p>
-      <w:pPr>
-        <w:spacing w:before="100" w:beforeAutospacing="1" w:after="100" w:afterAutospacing="1" w:line="240" w:lineRule="auto"/>
-      </w:pPr>
-      <w:r>
-        <w:t>ciudad: México</w:t>
-      </w:r>
-    </w:p>
-    <w:p>
-      <w:pPr>
-        <w:spacing w:before="100" w:beforeAutospacing="1" w:after="100" w:afterAutospacing="1" w:line="240" w:lineRule="auto"/>
-        <w:rPr>
-          <w:rFonts w:ascii="Times New Roman" w:eastAsia="Times New Roman" w:hAnsi="Times New Roman" w:cs="Times New Roman"/>
-          <w:sz w:val="24"/>
-          <w:szCs w:val="24"/>
-        </w:rPr>
-      </w:pPr>
-    </w:p>
-    <w:p>
-      <w:pPr>
-        <w:numPr>
-          <w:ilvl w:val="0"/>
-          <w:numId w:val="1"/>
-        </w:numPr>
-        <w:spacing w:before="100" w:beforeAutospacing="1" w:after="100" w:afterAutospacing="1" w:line="240" w:lineRule="auto"/>
-        <w:rPr>
-          <w:rFonts w:ascii="Times New Roman" w:eastAsia="Times New Roman" w:hAnsi="Times New Roman" w:cs="Times New Roman"/>
-          <w:sz w:val="24"/>
-          <w:szCs w:val="24"/>
-        </w:rPr>
-      </w:pPr>
-      <w:r>
-        <w:rPr>
-          <w:rFonts w:ascii="Times New Roman" w:eastAsia="Times New Roman" w:hAnsi="Times New Roman" w:cs="Times New Roman"/>
-          <w:sz w:val="24"/>
-          <w:szCs w:val="24"/>
-        </w:rPr>
-        <w:t>¿Qué es una función lambda y cuándo la usarías?</w:t>
-      </w:r>
-    </w:p>
-    <w:p>
-      <w:pPr>
-        <w:spacing w:before="100" w:beforeAutospacing="1" w:after="100" w:afterAutospacing="1" w:line="240" w:lineRule="auto"/>
-        <w:rPr>
-          <w:rFonts w:ascii="Times New Roman" w:eastAsia="Times New Roman" w:hAnsi="Times New Roman" w:cs="Times New Roman"/>
-          <w:sz w:val="24"/>
-          <w:szCs w:val="24"/>
-          <w:highlight w:val="yellow"/>
-        </w:rPr>
-      </w:pPr>
-      <w:r>
-        <w:rPr>
-          <w:highlight w:val="yellow"/>
-        </w:rPr>
-        <w:t xml:space="preserve">Una </w:t>
-      </w:r>
-      <w:r>
-        <w:rPr>
-          <w:rStyle w:val="Textoennegrita"/>
-          <w:highlight w:val="yellow"/>
-        </w:rPr>
-        <w:t>función lambda</w:t>
-      </w:r>
-      <w:r>
-        <w:rPr>
-          <w:highlight w:val="yellow"/>
-        </w:rPr>
-        <w:t xml:space="preserve"> en Python es una función </w:t>
-      </w:r>
-      <w:r>
-        <w:rPr>
-          <w:rStyle w:val="Textoennegrita"/>
-          <w:highlight w:val="yellow"/>
-        </w:rPr>
-        <w:t>anónima</w:t>
-      </w:r>
-      <w:r>
-        <w:rPr>
-          <w:highlight w:val="yellow"/>
-        </w:rPr>
-        <w:t xml:space="preserve"> (sin nombre) y </w:t>
-      </w:r>
-      <w:r>
-        <w:rPr>
-          <w:rStyle w:val="Textoennegrita"/>
-          <w:highlight w:val="yellow"/>
-        </w:rPr>
-        <w:t>compacta</w:t>
-      </w:r>
-      <w:r>
-        <w:rPr>
-          <w:highlight w:val="yellow"/>
-        </w:rPr>
-        <w:t xml:space="preserve">, usada generalmente para operaciones simples y rápidas. Se define con la palabra clave </w:t>
-      </w:r>
-      <w:r>
-        <w:rPr>
-          <w:rStyle w:val="CdigoHTML"/>
-          <w:rFonts w:eastAsiaTheme="minorHAnsi"/>
-          <w:highlight w:val="yellow"/>
-        </w:rPr>
-        <w:t>lambda</w:t>
-      </w:r>
-      <w:r>
-        <w:rPr>
-          <w:highlight w:val="yellow"/>
-        </w:rPr>
-        <w:t>.</w:t>
-      </w:r>
-    </w:p>
-    <w:p>
-      <w:pPr>
-        <w:spacing w:before="100" w:beforeAutospacing="1" w:after="100" w:afterAutospacing="1" w:line="240" w:lineRule="auto"/>
-        <w:rPr>
-          <w:rFonts w:ascii="Times New Roman" w:eastAsia="Times New Roman" w:hAnsi="Times New Roman" w:cs="Times New Roman"/>
-          <w:sz w:val="24"/>
-          <w:szCs w:val="24"/>
-          <w:highlight w:val="yellow"/>
-        </w:rPr>
-      </w:pPr>
-      <w:r>
-        <w:rPr>
-          <w:rFonts w:ascii="Times New Roman" w:eastAsia="Times New Roman" w:hAnsi="Times New Roman" w:cs="Times New Roman"/>
-          <w:sz w:val="24"/>
-          <w:szCs w:val="24"/>
-          <w:highlight w:val="yellow"/>
-        </w:rPr>
-        <w:t>sumar = lambda x, y: x + y</w:t>
-      </w:r>
-    </w:p>
-    <w:p>
-      <w:pPr>
-        <w:spacing w:before="100" w:beforeAutospacing="1" w:after="100" w:afterAutospacing="1" w:line="240" w:lineRule="auto"/>
-        <w:rPr>
-          <w:rFonts w:ascii="Times New Roman" w:eastAsia="Times New Roman" w:hAnsi="Times New Roman" w:cs="Times New Roman"/>
-          <w:sz w:val="24"/>
-          <w:szCs w:val="24"/>
-          <w:highlight w:val="yellow"/>
-        </w:rPr>
-      </w:pPr>
-      <w:proofErr w:type="spellStart"/>
-      <w:proofErr w:type="gramStart"/>
-      <w:r>
-        <w:rPr>
-          <w:rFonts w:ascii="Times New Roman" w:eastAsia="Times New Roman" w:hAnsi="Times New Roman" w:cs="Times New Roman"/>
-          <w:sz w:val="24"/>
-          <w:szCs w:val="24"/>
-          <w:highlight w:val="yellow"/>
-        </w:rPr>
-        <w:t>print</w:t>
-      </w:r>
-      <w:proofErr w:type="spellEnd"/>
-      <w:r>
-        <w:rPr>
-          <w:rFonts w:ascii="Times New Roman" w:eastAsia="Times New Roman" w:hAnsi="Times New Roman" w:cs="Times New Roman"/>
-          <w:sz w:val="24"/>
-          <w:szCs w:val="24"/>
-          <w:highlight w:val="yellow"/>
-        </w:rPr>
-        <w:t>(</w:t>
-      </w:r>
-      <w:proofErr w:type="gramEnd"/>
-      <w:r>
-        <w:rPr>
-          <w:rFonts w:ascii="Times New Roman" w:eastAsia="Times New Roman" w:hAnsi="Times New Roman" w:cs="Times New Roman"/>
-          <w:sz w:val="24"/>
-          <w:szCs w:val="24"/>
-          <w:highlight w:val="yellow"/>
-        </w:rPr>
-        <w:t>sumar(3, 5))  # Salida: 8</w:t>
-      </w:r>
-    </w:p>
-    <w:p>
-      <w:pPr>
-        <w:spacing w:before="100" w:beforeAutospacing="1" w:after="100" w:afterAutospacing="1" w:line="240" w:lineRule="auto"/>
-        <w:rPr>
-          <w:rFonts w:ascii="Times New Roman" w:eastAsia="Times New Roman" w:hAnsi="Times New Roman" w:cs="Times New Roman"/>
-          <w:sz w:val="24"/>
-          <w:szCs w:val="24"/>
-          <w:highlight w:val="yellow"/>
-        </w:rPr>
-      </w:pPr>
-      <w:r>
-        <w:rPr>
-          <w:rFonts w:ascii="Times New Roman" w:eastAsia="Times New Roman" w:hAnsi="Times New Roman" w:cs="Times New Roman"/>
-          <w:sz w:val="24"/>
-          <w:szCs w:val="24"/>
-          <w:highlight w:val="yellow"/>
-        </w:rPr>
-        <w:drawing>
-          <wp:inline distT="0" distB="0" distL="0" distR="0" wp14:anchorId="554F9E3F" wp14:editId="044A38DB">
-            <wp:extent cx="3438144" cy="2659995"/>
-            <wp:effectExtent l="0" t="0" r="0" b="7620"/>
-            <wp:docPr id="1" name="Imagen 1"/>
-            <wp:cNvGraphicFramePr>
-              <a:graphicFrameLocks xmlns:a="http://schemas.openxmlformats.org/drawingml/2006/main" noChangeAspect="1"/>
-            </wp:cNvGraphicFramePr>
-            <a:graphic xmlns:a="http://schemas.openxmlformats.org/drawingml/2006/main">
-              <a:graphicData uri="http://schemas.openxmlformats.org/drawingml/2006/picture">
-                <pic:pic xmlns:pic="http://schemas.openxmlformats.org/drawingml/2006/picture">
-                  <pic:nvPicPr>
-                    <pic:cNvPr id="1" name=""/>
-                    <pic:cNvPicPr/>
-                  </pic:nvPicPr>
-                  <pic:blipFill>
-                    <a:blip r:embed="rId6"/>
-                    <a:stretch>
-                      <a:fillRect/>
-                    </a:stretch>
-                  </pic:blipFill>
-                  <pic:spPr>
-                    <a:xfrm>
-                      <a:off x="0" y="0"/>
-                      <a:ext cx="3441743" cy="2662780"/>
-                    </a:xfrm>
-                    <a:prstGeom prst="rect">
-                      <a:avLst/>
-                    </a:prstGeom>
-                  </pic:spPr>
-                </pic:pic>
-              </a:graphicData>
-            </a:graphic>
-          </wp:inline>
-        </w:drawing>
-      </w:r>
-    </w:p>
-    <w:p>
-      <w:pPr>
-        <w:rPr>
-          <w:highlight w:val="yellow"/>
-          <w:lang w:val="en-US"/>
-        </w:rPr>
-      </w:pPr>
-      <w:proofErr w:type="spellStart"/>
-      <w:proofErr w:type="gramStart"/>
-      <w:r>
-        <w:rPr>
-          <w:highlight w:val="yellow"/>
-        </w:rPr>
-        <w:t>Cuándo</w:t>
-      </w:r>
-      <w:proofErr w:type="spellEnd"/>
-      <w:proofErr w:type="gramEnd"/>
-      <w:r>
-        <w:rPr>
-          <w:highlight w:val="yellow"/>
-        </w:rPr>
-        <w:t xml:space="preserve"> </w:t>
-      </w:r>
-      <w:r>
-        <w:rPr>
-          <w:rStyle w:val="Textoennegrita"/>
-          <w:b w:val="0"/>
-          <w:bCs w:val="0"/>
-          <w:highlight w:val="yellow"/>
-        </w:rPr>
-        <w:t>no</w:t>
-      </w:r>
-      <w:r>
-        <w:rPr>
-          <w:highlight w:val="yellow"/>
-        </w:rPr>
-        <w:t xml:space="preserve"> usar </w:t>
-      </w:r>
-      <w:r>
-        <w:rPr>
-          <w:rStyle w:val="CdigoHTML"/>
-          <w:rFonts w:eastAsiaTheme="minorHAnsi"/>
-          <w:highlight w:val="yellow"/>
-        </w:rPr>
-        <w:t>lambda</w:t>
-      </w:r>
-      <w:r>
-        <w:rPr>
-          <w:highlight w:val="yellow"/>
-        </w:rPr>
-        <w:t>:</w:t>
-      </w:r>
-    </w:p>
-    <w:p>
-      <w:pPr>
-        <w:pStyle w:val="NormalWeb"/>
-        <w:numPr>
-          <w:ilvl w:val="0"/>
-          <w:numId w:val="10"/>
-        </w:numPr>
-        <w:rPr>
-          <w:highlight w:val="yellow"/>
-          <w:lang w:val="es-MX"/>
-        </w:rPr>
-      </w:pPr>
-      <w:r>
-        <w:rPr>
-          <w:highlight w:val="yellow"/>
-          <w:lang w:val="es-MX"/>
-        </w:rPr>
-        <w:t>Cuando la función es compleja o extensa.</w:t>
-      </w:r>
-    </w:p>
-    <w:p>
-      <w:pPr>
-        <w:pStyle w:val="NormalWeb"/>
-        <w:numPr>
-          <w:ilvl w:val="0"/>
-          <w:numId w:val="10"/>
-        </w:numPr>
-        <w:rPr>
-          <w:highlight w:val="yellow"/>
-          <w:lang w:val="es-MX"/>
-        </w:rPr>
-      </w:pPr>
-      <w:r>
-        <w:rPr>
-          <w:highlight w:val="yellow"/>
-          <w:lang w:val="es-MX"/>
-        </w:rPr>
-        <w:t xml:space="preserve">Cuando se requiere reutilizar el código muchas veces (mejor definirla con </w:t>
-      </w:r>
-      <w:proofErr w:type="spellStart"/>
-      <w:r>
-        <w:rPr>
-          <w:rStyle w:val="CdigoHTML"/>
-          <w:highlight w:val="yellow"/>
-          <w:lang w:val="es-MX"/>
-        </w:rPr>
-        <w:t>def</w:t>
-      </w:r>
-      <w:proofErr w:type="spellEnd"/>
-      <w:r>
-        <w:rPr>
-          <w:highlight w:val="yellow"/>
-          <w:lang w:val="es-MX"/>
-        </w:rPr>
-        <w:t>).</w:t>
-      </w:r>
-    </w:p>
-    <w:p>
-      <w:pPr>
-        <w:spacing w:before="100" w:beforeAutospacing="1" w:after="100" w:afterAutospacing="1" w:line="240" w:lineRule="auto"/>
-        <w:rPr>
-          <w:rFonts w:ascii="Times New Roman" w:eastAsia="Times New Roman" w:hAnsi="Times New Roman" w:cs="Times New Roman"/>
-          <w:sz w:val="24"/>
-          <w:szCs w:val="24"/>
-        </w:rPr>
-      </w:pPr>
-    </w:p>
-    <w:p>
-      <w:pPr>
-        <w:spacing w:before="100" w:beforeAutospacing="1" w:after="100" w:afterAutospacing="1" w:line="240" w:lineRule="auto"/>
-        <w:rPr>
-          <w:rFonts w:ascii="Times New Roman" w:eastAsia="Times New Roman" w:hAnsi="Times New Roman" w:cs="Times New Roman"/>
-          <w:sz w:val="24"/>
-          <w:szCs w:val="24"/>
-        </w:rPr>
-      </w:pPr>
-    </w:p>
-    <w:p>
-      <w:pPr>
-        <w:spacing w:before="100" w:beforeAutospacing="1" w:after="100" w:afterAutospacing="1" w:line="240" w:lineRule="auto"/>
-        <w:rPr>
-          <w:rFonts w:ascii="Times New Roman" w:eastAsia="Times New Roman" w:hAnsi="Times New Roman" w:cs="Times New Roman"/>
-          <w:sz w:val="24"/>
-          <w:szCs w:val="24"/>
-        </w:rPr>
-      </w:pPr>
-    </w:p>
-    <w:p>
-      <w:pPr>
-        <w:numPr>
-          <w:ilvl w:val="0"/>
-          <w:numId w:val="1"/>
-        </w:numPr>
-        <w:spacing w:before="100" w:beforeAutospacing="1" w:after="100" w:afterAutospacing="1" w:line="240" w:lineRule="auto"/>
-        <w:rPr>
-          <w:rFonts w:ascii="Times New Roman" w:eastAsia="Times New Roman" w:hAnsi="Times New Roman" w:cs="Times New Roman"/>
-          <w:sz w:val="24"/>
-          <w:szCs w:val="24"/>
-        </w:rPr>
-      </w:pPr>
-      <w:r>
-        <w:rPr>
-          <w:rFonts w:ascii="Times New Roman" w:eastAsia="Times New Roman" w:hAnsi="Times New Roman" w:cs="Times New Roman"/>
-          <w:sz w:val="24"/>
-          <w:szCs w:val="24"/>
-        </w:rPr>
-        <w:t>¿Qué implica que una estructura sea mutable?</w:t>
-      </w:r>
-    </w:p>
-    <w:p>
-      <w:pPr>
-        <w:spacing w:before="100" w:beforeAutospacing="1" w:after="100" w:afterAutospacing="1" w:line="240" w:lineRule="auto"/>
-        <w:rPr>
-          <w:rFonts w:ascii="Times New Roman" w:eastAsia="Times New Roman" w:hAnsi="Times New Roman" w:cs="Times New Roman"/>
-          <w:sz w:val="24"/>
-          <w:szCs w:val="24"/>
-        </w:rPr>
-      </w:pPr>
-      <w:r>
-        <w:rPr>
-          <w:rFonts w:ascii="Times New Roman" w:eastAsia="Times New Roman" w:hAnsi="Times New Roman" w:cs="Times New Roman"/>
-          <w:sz w:val="24"/>
-          <w:szCs w:val="24"/>
-          <w:highlight w:val="yellow"/>
-        </w:rPr>
-        <w:t>Significa que puedo cambiar</w:t>
-      </w:r>
-      <w:r>
-        <w:rPr>
-          <w:rFonts w:ascii="Times New Roman" w:eastAsia="Times New Roman" w:hAnsi="Times New Roman" w:cs="Times New Roman"/>
-          <w:sz w:val="24"/>
-          <w:szCs w:val="24"/>
-          <w:highlight w:val="yellow"/>
-        </w:rPr>
-        <w:t xml:space="preserve"> o eliminar</w:t>
-      </w:r>
-      <w:r>
-        <w:rPr>
-          <w:rFonts w:ascii="Times New Roman" w:eastAsia="Times New Roman" w:hAnsi="Times New Roman" w:cs="Times New Roman"/>
-          <w:sz w:val="24"/>
-          <w:szCs w:val="24"/>
-          <w:highlight w:val="yellow"/>
-        </w:rPr>
-        <w:t xml:space="preserve"> los valores de los elementos de la estructura</w:t>
-      </w:r>
-      <w:r>
-        <w:rPr>
-          <w:rFonts w:ascii="Times New Roman" w:eastAsia="Times New Roman" w:hAnsi="Times New Roman" w:cs="Times New Roman"/>
-          <w:sz w:val="24"/>
-          <w:szCs w:val="24"/>
-          <w:highlight w:val="yellow"/>
-        </w:rPr>
-        <w:t xml:space="preserve"> una vez que esta ha sido creada</w:t>
-      </w:r>
-    </w:p>
-    <w:p>
-      <w:pPr>
-        <w:spacing w:before="100" w:beforeAutospacing="1" w:after="100" w:afterAutospacing="1" w:line="240" w:lineRule="auto"/>
-        <w:rPr>
-          <w:rFonts w:ascii="Times New Roman" w:eastAsia="Times New Roman" w:hAnsi="Times New Roman" w:cs="Times New Roman"/>
-          <w:sz w:val="24"/>
-          <w:szCs w:val="24"/>
-        </w:rPr>
-      </w:pPr>
-    </w:p>
-    <w:p>
-      <w:pPr>
-        <w:spacing w:before="100" w:beforeAutospacing="1" w:after="100" w:afterAutospacing="1" w:line="240" w:lineRule="auto"/>
-        <w:rPr>
-          <w:rFonts w:ascii="Times New Roman" w:eastAsia="Times New Roman" w:hAnsi="Times New Roman" w:cs="Times New Roman"/>
-          <w:sz w:val="24"/>
-          <w:szCs w:val="24"/>
-        </w:rPr>
-      </w:pPr>
-    </w:p>
-    <w:p>
-      <w:pPr>
-        <w:numPr>
-          <w:ilvl w:val="0"/>
-          <w:numId w:val="1"/>
-        </w:numPr>
-        <w:spacing w:before="100" w:beforeAutospacing="1" w:after="100" w:afterAutospacing="1" w:line="240" w:lineRule="auto"/>
-        <w:rPr>
-          <w:rFonts w:ascii="Times New Roman" w:eastAsia="Times New Roman" w:hAnsi="Times New Roman" w:cs="Times New Roman"/>
-          <w:sz w:val="24"/>
-          <w:szCs w:val="24"/>
-        </w:rPr>
-      </w:pPr>
-      <w:r>
-        <w:rPr>
-          <w:rFonts w:ascii="Times New Roman" w:eastAsia="Times New Roman" w:hAnsi="Times New Roman" w:cs="Times New Roman"/>
-          <w:sz w:val="24"/>
-          <w:szCs w:val="24"/>
-        </w:rPr>
-        <w:t xml:space="preserve">¿Qué diferencia hay entre </w:t>
-      </w:r>
-      <w:proofErr w:type="spellStart"/>
       <w:r>
         <w:rPr>
           <w:rFonts w:ascii="Courier New" w:eastAsia="Times New Roman" w:hAnsi="Courier New" w:cs="Courier New"/>
           <w:sz w:val="20"/>
           <w:szCs w:val="20"/>
         </w:rPr>
-        <w:t>is</w:t>
-      </w:r>
-      <w:proofErr w:type="spellEnd"/>
-      <w:r>
-        <w:rPr>
-          <w:rFonts w:ascii="Times New Roman" w:eastAsia="Times New Roman" w:hAnsi="Times New Roman" w:cs="Times New Roman"/>
-          <w:sz w:val="24"/>
-          <w:szCs w:val="24"/>
-        </w:rPr>
-        <w:t xml:space="preserve"> y </w:t>
-      </w:r>
+        <w:t>[</w:t>
+      </w:r>
+      <w:proofErr w:type="gramEnd"/>
       <w:r>
         <w:rPr>
           <w:rFonts w:ascii="Courier New" w:eastAsia="Times New Roman" w:hAnsi="Courier New" w:cs="Courier New"/>
           <w:sz w:val="20"/>
           <w:szCs w:val="20"/>
         </w:rPr>
-        <w:t>==</w:t>
-      </w:r>
-      <w:r>
-        <w:rPr>
-          <w:rFonts w:ascii="Times New Roman" w:eastAsia="Times New Roman" w:hAnsi="Times New Roman" w:cs="Times New Roman"/>
-          <w:sz w:val="24"/>
-          <w:szCs w:val="24"/>
-        </w:rPr>
-        <w:t>?</w:t>
-      </w:r>
-    </w:p>
-    <w:p>
-      <w:pPr>
-        <w:spacing w:before="100" w:beforeAutospacing="1" w:after="100" w:afterAutospacing="1" w:line="240" w:lineRule="auto"/>
-        <w:rPr>
-          <w:rFonts w:ascii="Times New Roman" w:eastAsia="Times New Roman" w:hAnsi="Times New Roman" w:cs="Times New Roman"/>
-          <w:sz w:val="24"/>
-          <w:szCs w:val="24"/>
-        </w:rPr>
-      </w:pPr>
-      <w:r>
-        <w:rPr>
-          <w:rFonts w:ascii="Times New Roman" w:eastAsia="Times New Roman" w:hAnsi="Times New Roman" w:cs="Times New Roman"/>
-          <w:sz w:val="24"/>
-          <w:szCs w:val="24"/>
-        </w:rPr>
-        <w:drawing>
-          <wp:inline distT="0" distB="0" distL="0" distR="0" wp14:anchorId="1F3F4E48" wp14:editId="10271574">
-            <wp:extent cx="6858000" cy="1920875"/>
-            <wp:effectExtent l="0" t="0" r="0" b="3175"/>
-            <wp:docPr id="2" name="Imagen 2"/>
-            <wp:cNvGraphicFramePr>
-              <a:graphicFrameLocks xmlns:a="http://schemas.openxmlformats.org/drawingml/2006/main" noChangeAspect="1"/>
-            </wp:cNvGraphicFramePr>
-            <a:graphic xmlns:a="http://schemas.openxmlformats.org/drawingml/2006/main">
-              <a:graphicData uri="http://schemas.openxmlformats.org/drawingml/2006/picture">
-                <pic:pic xmlns:pic="http://schemas.openxmlformats.org/drawingml/2006/picture">
-                  <pic:nvPicPr>
-                    <pic:cNvPr id="1" name=""/>
-                    <pic:cNvPicPr/>
-                  </pic:nvPicPr>
-                  <pic:blipFill>
-                    <a:blip r:embed="rId7"/>
-                    <a:stretch>
-                      <a:fillRect/>
-                    </a:stretch>
-                  </pic:blipFill>
-                  <pic:spPr>
-                    <a:xfrm>
-                      <a:off x="0" y="0"/>
-                      <a:ext cx="6858000" cy="1920875"/>
-                    </a:xfrm>
-                    <a:prstGeom prst="rect">
-                      <a:avLst/>
-                    </a:prstGeom>
-                  </pic:spPr>
-                </pic:pic>
-              </a:graphicData>
-            </a:graphic>
-          </wp:inline>
-        </w:drawing>
-      </w:r>
-    </w:p>
-    <w:p>
-      <w:pPr>
-        <w:spacing w:before="100" w:beforeAutospacing="1" w:after="100" w:afterAutospacing="1" w:line="240" w:lineRule="auto"/>
-        <w:rPr>
-          <w:rFonts w:ascii="Times New Roman" w:eastAsia="Times New Roman" w:hAnsi="Times New Roman" w:cs="Times New Roman"/>
-          <w:sz w:val="24"/>
-          <w:szCs w:val="24"/>
-        </w:rPr>
-      </w:pPr>
-      <w:r>
-        <w:rPr>
-          <w:rFonts w:ascii="Times New Roman" w:eastAsia="Times New Roman" w:hAnsi="Times New Roman" w:cs="Times New Roman"/>
-          <w:sz w:val="24"/>
-          <w:szCs w:val="24"/>
-        </w:rPr>
-        <w:drawing>
-          <wp:inline distT="0" distB="0" distL="0" distR="0" wp14:anchorId="120E5931" wp14:editId="45289B8D">
-            <wp:extent cx="6858000" cy="2762885"/>
-            <wp:effectExtent l="0" t="0" r="0" b="0"/>
-            <wp:docPr id="3" name="Imagen 3"/>
-            <wp:cNvGraphicFramePr>
-              <a:graphicFrameLocks xmlns:a="http://schemas.openxmlformats.org/drawingml/2006/main" noChangeAspect="1"/>
-            </wp:cNvGraphicFramePr>
-            <a:graphic xmlns:a="http://schemas.openxmlformats.org/drawingml/2006/main">
-              <a:graphicData uri="http://schemas.openxmlformats.org/drawingml/2006/picture">
-                <pic:pic xmlns:pic="http://schemas.openxmlformats.org/drawingml/2006/picture">
-                  <pic:nvPicPr>
-                    <pic:cNvPr id="1" name=""/>
-                    <pic:cNvPicPr/>
-                  </pic:nvPicPr>
-                  <pic:blipFill>
-                    <a:blip r:embed="rId8"/>
-                    <a:stretch>
-                      <a:fillRect/>
-                    </a:stretch>
-                  </pic:blipFill>
-                  <pic:spPr>
-                    <a:xfrm>
-                      <a:off x="0" y="0"/>
-                      <a:ext cx="6858000" cy="2762885"/>
-                    </a:xfrm>
-                    <a:prstGeom prst="rect">
-                      <a:avLst/>
-                    </a:prstGeom>
-                  </pic:spPr>
-                </pic:pic>
-              </a:graphicData>
-            </a:graphic>
-          </wp:inline>
-        </w:drawing>
-      </w:r>
-    </w:p>
-    <w:p>
-      <w:pPr>
-        <w:spacing w:before="100" w:beforeAutospacing="1" w:after="100" w:afterAutospacing="1" w:line="240" w:lineRule="auto"/>
-        <w:rPr>
-          <w:rFonts w:ascii="Times New Roman" w:eastAsia="Times New Roman" w:hAnsi="Times New Roman" w:cs="Times New Roman"/>
-          <w:sz w:val="24"/>
-          <w:szCs w:val="24"/>
-        </w:rPr>
-      </w:pPr>
-    </w:p>
-    <w:p>
-      <w:pPr>
-        <w:spacing w:before="100" w:beforeAutospacing="1" w:after="100" w:afterAutospacing="1" w:line="240" w:lineRule="auto"/>
-        <w:rPr>
-          <w:rFonts w:ascii="Times New Roman" w:eastAsia="Times New Roman" w:hAnsi="Times New Roman" w:cs="Times New Roman"/>
-          <w:sz w:val="24"/>
-          <w:szCs w:val="24"/>
-        </w:rPr>
-      </w:pPr>
-    </w:p>
-    <w:p>
-      <w:pPr>
-        <w:spacing w:before="100" w:beforeAutospacing="1" w:after="100" w:afterAutospacing="1" w:line="240" w:lineRule="auto"/>
-        <w:rPr>
-          <w:rFonts w:ascii="Times New Roman" w:eastAsia="Times New Roman" w:hAnsi="Times New Roman" w:cs="Times New Roman"/>
-          <w:sz w:val="24"/>
-          <w:szCs w:val="24"/>
-        </w:rPr>
-      </w:pPr>
-    </w:p>
-    <w:p>
-      <w:pPr>
-        <w:numPr>
-          <w:ilvl w:val="0"/>
-          <w:numId w:val="1"/>
-        </w:numPr>
-        <w:spacing w:before="100" w:beforeAutospacing="1" w:after="100" w:afterAutospacing="1" w:line="240" w:lineRule="auto"/>
-        <w:rPr>
-          <w:rFonts w:ascii="Times New Roman" w:eastAsia="Times New Roman" w:hAnsi="Times New Roman" w:cs="Times New Roman"/>
-          <w:sz w:val="24"/>
-          <w:szCs w:val="24"/>
-        </w:rPr>
-      </w:pPr>
-      <w:r>
-        <w:rPr>
-          <w:rFonts w:ascii="Times New Roman" w:eastAsia="Times New Roman" w:hAnsi="Times New Roman" w:cs="Times New Roman"/>
-          <w:sz w:val="24"/>
-          <w:szCs w:val="24"/>
-        </w:rPr>
-        <w:t>¿Qué es el desempaquetado de variables?</w:t>
-      </w:r>
-    </w:p>
-    <w:p>
-      <w:pPr>
-        <w:spacing w:before="100" w:beforeAutospacing="1" w:after="100" w:afterAutospacing="1" w:line="240" w:lineRule="auto"/>
-      </w:pPr>
-      <w:r>
-        <w:rPr>
-          <w:highlight w:val="yellow"/>
-        </w:rPr>
-        <w:t xml:space="preserve">El </w:t>
-      </w:r>
-      <w:r>
-        <w:rPr>
-          <w:rStyle w:val="Textoennegrita"/>
-          <w:highlight w:val="yellow"/>
-        </w:rPr>
-        <w:t>desempaquetado de variables</w:t>
-      </w:r>
-      <w:r>
-        <w:rPr>
-          <w:highlight w:val="yellow"/>
-        </w:rPr>
-        <w:t xml:space="preserve"> en Python es una forma de </w:t>
-      </w:r>
-      <w:r>
-        <w:rPr>
-          <w:rStyle w:val="Textoennegrita"/>
-          <w:highlight w:val="yellow"/>
-        </w:rPr>
-        <w:t>asignar múltiples valores a múltiples variables de forma simultánea</w:t>
-      </w:r>
-      <w:r>
-        <w:rPr>
-          <w:highlight w:val="yellow"/>
-        </w:rPr>
-        <w:t>, de manera clara y elegante, especialmente cuando trabajas con listas, tuplas u otras secuencias.</w:t>
-      </w:r>
-    </w:p>
-    <w:p>
-      <w:pPr>
-        <w:spacing w:before="100" w:beforeAutospacing="1" w:after="100" w:afterAutospacing="1" w:line="240" w:lineRule="auto"/>
-        <w:rPr>
-          <w:rFonts w:ascii="Times New Roman" w:eastAsia="Times New Roman" w:hAnsi="Times New Roman" w:cs="Times New Roman"/>
-          <w:sz w:val="24"/>
-          <w:szCs w:val="24"/>
-        </w:rPr>
-      </w:pPr>
-      <w:r>
-        <w:rPr>
-          <w:rFonts w:ascii="Times New Roman" w:eastAsia="Times New Roman" w:hAnsi="Times New Roman" w:cs="Times New Roman"/>
-          <w:sz w:val="24"/>
-          <w:szCs w:val="24"/>
-        </w:rPr>
-        <w:drawing>
-          <wp:inline distT="0" distB="0" distL="0" distR="0" wp14:anchorId="476EA8E2" wp14:editId="7B51C4CF">
-            <wp:extent cx="3419952" cy="1771897"/>
-            <wp:effectExtent l="0" t="0" r="9525" b="0"/>
-            <wp:docPr id="4" name="Imagen 4"/>
-            <wp:cNvGraphicFramePr>
-              <a:graphicFrameLocks xmlns:a="http://schemas.openxmlformats.org/drawingml/2006/main" noChangeAspect="1"/>
-            </wp:cNvGraphicFramePr>
-            <a:graphic xmlns:a="http://schemas.openxmlformats.org/drawingml/2006/main">
-              <a:graphicData uri="http://schemas.openxmlformats.org/drawingml/2006/picture">
-                <pic:pic xmlns:pic="http://schemas.openxmlformats.org/drawingml/2006/picture">
-                  <pic:nvPicPr>
-                    <pic:cNvPr id="1" name=""/>
-                    <pic:cNvPicPr/>
-                  </pic:nvPicPr>
-                  <pic:blipFill>
-                    <a:blip r:embed="rId9"/>
-                    <a:stretch>
-                      <a:fillRect/>
-                    </a:stretch>
-                  </pic:blipFill>
-                  <pic:spPr>
-                    <a:xfrm>
-                      <a:off x="0" y="0"/>
-                      <a:ext cx="3419952" cy="1771897"/>
-                    </a:xfrm>
-                    <a:prstGeom prst="rect">
-                      <a:avLst/>
-                    </a:prstGeom>
-                  </pic:spPr>
-                </pic:pic>
-              </a:graphicData>
-            </a:graphic>
-          </wp:inline>
-        </w:drawing>
-      </w:r>
-    </w:p>
-    <w:p>
-      <w:pPr>
-        <w:spacing w:before="100" w:beforeAutospacing="1" w:after="100" w:afterAutospacing="1" w:line="240" w:lineRule="auto"/>
-        <w:rPr>
-          <w:rFonts w:ascii="Times New Roman" w:eastAsia="Times New Roman" w:hAnsi="Times New Roman" w:cs="Times New Roman"/>
-          <w:sz w:val="24"/>
-          <w:szCs w:val="24"/>
-        </w:rPr>
-      </w:pPr>
-    </w:p>
-    <w:p>
-      <w:pPr>
-        <w:spacing w:after="0" w:line="240" w:lineRule="auto"/>
-        <w:rPr>
-          <w:rFonts w:ascii="Times New Roman" w:eastAsia="Times New Roman" w:hAnsi="Times New Roman" w:cs="Times New Roman"/>
-          <w:sz w:val="24"/>
-          <w:szCs w:val="24"/>
-          <w:lang w:val="en-US"/>
-        </w:rPr>
-      </w:pPr>
-      <w:r>
-        <w:rPr>
-          <w:rFonts w:ascii="Times New Roman" w:eastAsia="Times New Roman" w:hAnsi="Times New Roman" w:cs="Times New Roman"/>
-          <w:sz w:val="24"/>
-          <w:szCs w:val="24"/>
-          <w:lang w:val="en-US"/>
-        </w:rPr>
-        <w:pict w14:anchorId="0FD73F8C">
-          <v:rect id="_x0000_i1041" style="width:0;height:1.5pt" o:hralign="center" o:hrstd="t" o:hr="t" fillcolor="#a0a0a0" stroked="f"/>
-        </w:pict>
-      </w:r>
-    </w:p>
-    <w:p>
-      <w:pPr>
-        <w:pStyle w:val="Ttulo1"/>
-        <w:rPr>
-          <w:rFonts w:eastAsia="Times New Roman"/>
-          <w:lang w:val="en-US"/>
-        </w:rPr>
-      </w:pPr>
-      <w:bookmarkStart w:id="1" w:name="_Toc203565210"/>
-      <w:r>
-        <w:rPr>
-          <w:rFonts w:eastAsia="Times New Roman"/>
-          <w:lang w:val="en-US"/>
-        </w:rPr>
-        <w:t>2. Librerías esenciales</w:t>
-      </w:r>
-      <w:bookmarkEnd w:id="1"/>
-    </w:p>
-    <w:p>
-      <w:pPr>
-        <w:spacing w:before="100" w:beforeAutospacing="1" w:after="100" w:afterAutospacing="1" w:line="240" w:lineRule="auto"/>
-        <w:rPr>
-          <w:rFonts w:ascii="Times New Roman" w:eastAsia="Times New Roman" w:hAnsi="Times New Roman" w:cs="Times New Roman"/>
-          <w:sz w:val="24"/>
-          <w:szCs w:val="24"/>
-        </w:rPr>
-      </w:pPr>
-      <w:r>
-        <w:rPr>
-          <w:rFonts w:ascii="Times New Roman" w:eastAsia="Times New Roman" w:hAnsi="Times New Roman" w:cs="Times New Roman"/>
-          <w:b/>
-          <w:bCs/>
-          <w:sz w:val="24"/>
-          <w:szCs w:val="24"/>
-        </w:rPr>
-        <w:t>NumPy</w:t>
-      </w:r>
-    </w:p>
-    <w:p>
-      <w:pPr>
-        <w:spacing w:before="100" w:beforeAutospacing="1" w:after="100" w:afterAutospacing="1" w:line="240" w:lineRule="auto"/>
-        <w:ind w:left="360"/>
-        <w:rPr>
-          <w:rFonts w:ascii="Times New Roman" w:eastAsia="Times New Roman" w:hAnsi="Times New Roman" w:cs="Times New Roman"/>
-          <w:sz w:val="24"/>
-          <w:szCs w:val="24"/>
-        </w:rPr>
-      </w:pPr>
-      <w:r>
-        <w:rPr>
-          <w:rFonts w:ascii="Times New Roman" w:eastAsia="Times New Roman" w:hAnsi="Times New Roman" w:cs="Times New Roman"/>
-          <w:sz w:val="24"/>
-          <w:szCs w:val="24"/>
-        </w:rPr>
-        <w:t xml:space="preserve">¿Qué ventaja tiene </w:t>
+        <w:t>]</w:t>
+      </w:r>
+      <w:r>
+        <w:rPr>
+          <w:rFonts w:ascii="Times New Roman" w:eastAsia="Times New Roman" w:hAnsi="Times New Roman" w:cs="Times New Roman"/>
+          <w:sz w:val="24"/>
+          <w:szCs w:val="24"/>
+        </w:rPr>
+        <w:t xml:space="preserve"> y </w:t>
       </w:r>
       <w:proofErr w:type="spellStart"/>
-      <w:r>
-        <w:rPr>
-          <w:rFonts w:ascii="Times New Roman" w:eastAsia="Times New Roman" w:hAnsi="Times New Roman" w:cs="Times New Roman"/>
-          <w:sz w:val="24"/>
-          <w:szCs w:val="24"/>
-        </w:rPr>
-        <w:t>NumPy</w:t>
-      </w:r>
-      <w:proofErr w:type="spellEnd"/>
-      <w:r>
-        <w:rPr>
-          <w:rFonts w:ascii="Times New Roman" w:eastAsia="Times New Roman" w:hAnsi="Times New Roman" w:cs="Times New Roman"/>
-          <w:sz w:val="24"/>
-          <w:szCs w:val="24"/>
-        </w:rPr>
-        <w:t xml:space="preserve"> frente a listas de Python?</w:t>
-      </w:r>
-    </w:p>
-    <w:p>
-      <w:pPr>
-        <w:spacing w:before="100" w:beforeAutospacing="1" w:after="100" w:afterAutospacing="1" w:line="240" w:lineRule="auto"/>
-        <w:ind w:left="360"/>
-        <w:rPr>
-          <w:rFonts w:ascii="Times New Roman" w:eastAsia="Times New Roman" w:hAnsi="Times New Roman" w:cs="Times New Roman"/>
-          <w:sz w:val="24"/>
-          <w:szCs w:val="24"/>
-        </w:rPr>
-      </w:pPr>
-      <w:r>
-        <w:rPr>
-          <w:rFonts w:ascii="Times New Roman" w:eastAsia="Times New Roman" w:hAnsi="Times New Roman" w:cs="Times New Roman"/>
-          <w:sz w:val="24"/>
-          <w:szCs w:val="24"/>
-        </w:rPr>
-        <w:t xml:space="preserve">La ventaja es que es una librería especializada y pensada para cálculo numérico y arreglos. </w:t>
-      </w:r>
-      <w:proofErr w:type="gramStart"/>
-      <w:r>
-        <w:rPr>
-          <w:rFonts w:ascii="Times New Roman" w:eastAsia="Times New Roman" w:hAnsi="Times New Roman" w:cs="Times New Roman"/>
-          <w:sz w:val="24"/>
-          <w:szCs w:val="24"/>
-        </w:rPr>
-        <w:t>Además</w:t>
-      </w:r>
-      <w:proofErr w:type="gramEnd"/>
-      <w:r>
-        <w:rPr>
-          <w:rFonts w:ascii="Times New Roman" w:eastAsia="Times New Roman" w:hAnsi="Times New Roman" w:cs="Times New Roman"/>
-          <w:sz w:val="24"/>
-          <w:szCs w:val="24"/>
-        </w:rPr>
-        <w:t xml:space="preserve"> tiene una flexibilidad en la creación de arreglos </w:t>
-      </w:r>
-    </w:p>
-    <w:p>
-      <w:pPr>
-        <w:spacing w:before="100" w:beforeAutospacing="1" w:after="100" w:afterAutospacing="1" w:line="240" w:lineRule="auto"/>
-        <w:ind w:left="360"/>
-        <w:rPr>
-          <w:rFonts w:ascii="Times New Roman" w:eastAsia="Times New Roman" w:hAnsi="Times New Roman" w:cs="Times New Roman"/>
-          <w:sz w:val="24"/>
-          <w:szCs w:val="24"/>
-        </w:rPr>
-      </w:pPr>
-    </w:p>
-    <w:p>
-      <w:pPr>
-        <w:spacing w:before="100" w:beforeAutospacing="1" w:after="100" w:afterAutospacing="1" w:line="240" w:lineRule="auto"/>
-        <w:ind w:left="360"/>
-        <w:rPr>
-          <w:rFonts w:ascii="Times New Roman" w:eastAsia="Times New Roman" w:hAnsi="Times New Roman" w:cs="Times New Roman"/>
-          <w:sz w:val="24"/>
-          <w:szCs w:val="24"/>
-        </w:rPr>
-      </w:pPr>
-      <w:r>
-        <w:rPr>
-          <w:rFonts w:ascii="Times New Roman" w:eastAsia="Times New Roman" w:hAnsi="Times New Roman" w:cs="Times New Roman"/>
-          <w:sz w:val="24"/>
-          <w:szCs w:val="24"/>
-        </w:rPr>
-        <w:t>¿Qué significa vectorización?</w:t>
-      </w:r>
-    </w:p>
-    <w:p>
-      <w:pPr>
-        <w:spacing w:before="100" w:beforeAutospacing="1" w:after="100" w:afterAutospacing="1" w:line="240" w:lineRule="auto"/>
-        <w:ind w:left="360"/>
-        <w:rPr>
-          <w:rFonts w:ascii="Times New Roman" w:eastAsia="Times New Roman" w:hAnsi="Times New Roman" w:cs="Times New Roman"/>
-          <w:sz w:val="24"/>
-          <w:szCs w:val="24"/>
-        </w:rPr>
-      </w:pPr>
-    </w:p>
-    <w:p>
-      <w:pPr>
-        <w:spacing w:before="100" w:beforeAutospacing="1" w:after="100" w:afterAutospacing="1" w:line="240" w:lineRule="auto"/>
-        <w:ind w:left="360"/>
-        <w:rPr>
-          <w:rFonts w:ascii="Times New Roman" w:eastAsia="Times New Roman" w:hAnsi="Times New Roman" w:cs="Times New Roman"/>
-          <w:sz w:val="24"/>
-          <w:szCs w:val="24"/>
-        </w:rPr>
-      </w:pPr>
-    </w:p>
-    <w:p>
-      <w:pPr>
-        <w:spacing w:before="100" w:beforeAutospacing="1" w:after="100" w:afterAutospacing="1" w:line="240" w:lineRule="auto"/>
-        <w:ind w:left="360"/>
-        <w:rPr>
-          <w:rFonts w:ascii="Times New Roman" w:eastAsia="Times New Roman" w:hAnsi="Times New Roman" w:cs="Times New Roman"/>
-          <w:sz w:val="24"/>
-          <w:szCs w:val="24"/>
-        </w:rPr>
-      </w:pPr>
-    </w:p>
-    <w:p>
-      <w:pPr>
-        <w:spacing w:before="100" w:beforeAutospacing="1" w:after="100" w:afterAutospacing="1" w:line="240" w:lineRule="auto"/>
-        <w:ind w:left="360"/>
-        <w:rPr>
-          <w:rFonts w:ascii="Times New Roman" w:eastAsia="Times New Roman" w:hAnsi="Times New Roman" w:cs="Times New Roman"/>
-          <w:sz w:val="24"/>
-          <w:szCs w:val="24"/>
-        </w:rPr>
-      </w:pPr>
-      <w:r>
-        <w:rPr>
-          <w:rFonts w:ascii="Times New Roman" w:eastAsia="Times New Roman" w:hAnsi="Times New Roman" w:cs="Times New Roman"/>
-          <w:sz w:val="24"/>
-          <w:szCs w:val="24"/>
-        </w:rPr>
-        <w:t xml:space="preserve">¿Qué diferencias hay entre listas de Python y </w:t>
-      </w:r>
-      <w:proofErr w:type="spellStart"/>
-      <w:r>
-        <w:rPr>
-          <w:rFonts w:ascii="Times New Roman" w:eastAsia="Times New Roman" w:hAnsi="Times New Roman" w:cs="Times New Roman"/>
-          <w:sz w:val="24"/>
-          <w:szCs w:val="24"/>
-        </w:rPr>
-        <w:t>arrays</w:t>
-      </w:r>
-      <w:proofErr w:type="spellEnd"/>
-      <w:r>
-        <w:rPr>
-          <w:rFonts w:ascii="Times New Roman" w:eastAsia="Times New Roman" w:hAnsi="Times New Roman" w:cs="Times New Roman"/>
-          <w:sz w:val="24"/>
-          <w:szCs w:val="24"/>
-        </w:rPr>
-        <w:t xml:space="preserve"> de </w:t>
-      </w:r>
-      <w:proofErr w:type="spellStart"/>
-      <w:r>
-        <w:rPr>
-          <w:rFonts w:ascii="Times New Roman" w:eastAsia="Times New Roman" w:hAnsi="Times New Roman" w:cs="Times New Roman"/>
-          <w:sz w:val="24"/>
-          <w:szCs w:val="24"/>
-        </w:rPr>
-        <w:t>NumPy</w:t>
-      </w:r>
-      <w:proofErr w:type="spellEnd"/>
-      <w:r>
-        <w:rPr>
-          <w:rFonts w:ascii="Times New Roman" w:eastAsia="Times New Roman" w:hAnsi="Times New Roman" w:cs="Times New Roman"/>
-          <w:sz w:val="24"/>
-          <w:szCs w:val="24"/>
-        </w:rPr>
-        <w:t>?</w:t>
-      </w:r>
-    </w:p>
-    <w:p>
-      <w:pPr>
-        <w:spacing w:before="100" w:beforeAutospacing="1" w:after="100" w:afterAutospacing="1" w:line="240" w:lineRule="auto"/>
-        <w:ind w:left="360"/>
-        <w:rPr>
-          <w:rFonts w:ascii="Times New Roman" w:eastAsia="Times New Roman" w:hAnsi="Times New Roman" w:cs="Times New Roman"/>
-          <w:sz w:val="24"/>
-          <w:szCs w:val="24"/>
-        </w:rPr>
-      </w:pPr>
-    </w:p>
-    <w:p>
-      <w:pPr>
-        <w:spacing w:before="100" w:beforeAutospacing="1" w:after="100" w:afterAutospacing="1" w:line="240" w:lineRule="auto"/>
-        <w:ind w:left="360"/>
-        <w:rPr>
-          <w:rFonts w:ascii="Times New Roman" w:eastAsia="Times New Roman" w:hAnsi="Times New Roman" w:cs="Times New Roman"/>
-          <w:sz w:val="24"/>
-          <w:szCs w:val="24"/>
-        </w:rPr>
-      </w:pPr>
-    </w:p>
-    <w:p>
-      <w:pPr>
-        <w:spacing w:before="100" w:beforeAutospacing="1" w:after="100" w:afterAutospacing="1" w:line="240" w:lineRule="auto"/>
-        <w:ind w:left="360"/>
-        <w:rPr>
-          <w:rFonts w:ascii="Times New Roman" w:eastAsia="Times New Roman" w:hAnsi="Times New Roman" w:cs="Times New Roman"/>
-          <w:sz w:val="24"/>
-          <w:szCs w:val="24"/>
-        </w:rPr>
-      </w:pPr>
-      <w:r>
-        <w:rPr>
-          <w:rFonts w:ascii="Times New Roman" w:eastAsia="Times New Roman" w:hAnsi="Times New Roman" w:cs="Times New Roman"/>
-          <w:sz w:val="24"/>
-          <w:szCs w:val="24"/>
-        </w:rPr>
-        <w:t xml:space="preserve">¿Qué es el </w:t>
-      </w:r>
-      <w:proofErr w:type="spellStart"/>
-      <w:r>
-        <w:rPr>
-          <w:rFonts w:ascii="Times New Roman" w:eastAsia="Times New Roman" w:hAnsi="Times New Roman" w:cs="Times New Roman"/>
-          <w:sz w:val="24"/>
-          <w:szCs w:val="24"/>
-        </w:rPr>
-        <w:t>broadcasting</w:t>
-      </w:r>
-      <w:proofErr w:type="spellEnd"/>
-      <w:r>
-        <w:rPr>
-          <w:rFonts w:ascii="Times New Roman" w:eastAsia="Times New Roman" w:hAnsi="Times New Roman" w:cs="Times New Roman"/>
-          <w:sz w:val="24"/>
-          <w:szCs w:val="24"/>
-        </w:rPr>
-        <w:t xml:space="preserve"> y por qué es importante en operaciones con </w:t>
-      </w:r>
-      <w:proofErr w:type="spellStart"/>
-      <w:r>
-        <w:rPr>
-          <w:rFonts w:ascii="Times New Roman" w:eastAsia="Times New Roman" w:hAnsi="Times New Roman" w:cs="Times New Roman"/>
-          <w:sz w:val="24"/>
-          <w:szCs w:val="24"/>
-        </w:rPr>
-        <w:t>arrays</w:t>
-      </w:r>
-      <w:proofErr w:type="spellEnd"/>
-      <w:r>
-        <w:rPr>
-          <w:rFonts w:ascii="Times New Roman" w:eastAsia="Times New Roman" w:hAnsi="Times New Roman" w:cs="Times New Roman"/>
-          <w:sz w:val="24"/>
-          <w:szCs w:val="24"/>
-        </w:rPr>
-        <w:t>?</w:t>
-      </w:r>
-    </w:p>
-    <w:p>
-      <w:pPr>
-        <w:spacing w:before="100" w:beforeAutospacing="1" w:after="100" w:afterAutospacing="1" w:line="240" w:lineRule="auto"/>
-        <w:ind w:left="360"/>
-        <w:rPr>
-          <w:rFonts w:ascii="Times New Roman" w:eastAsia="Times New Roman" w:hAnsi="Times New Roman" w:cs="Times New Roman"/>
-          <w:sz w:val="24"/>
-          <w:szCs w:val="24"/>
-        </w:rPr>
-      </w:pPr>
-    </w:p>
-    <w:p>
-      <w:pPr>
-        <w:spacing w:before="100" w:beforeAutospacing="1" w:after="100" w:afterAutospacing="1" w:line="240" w:lineRule="auto"/>
-        <w:ind w:left="360"/>
-        <w:rPr>
-          <w:rFonts w:ascii="Times New Roman" w:eastAsia="Times New Roman" w:hAnsi="Times New Roman" w:cs="Times New Roman"/>
-          <w:sz w:val="24"/>
-          <w:szCs w:val="24"/>
-        </w:rPr>
-      </w:pPr>
-    </w:p>
-    <w:p>
-      <w:pPr>
-        <w:spacing w:before="100" w:beforeAutospacing="1" w:after="100" w:afterAutospacing="1" w:line="240" w:lineRule="auto"/>
-        <w:ind w:left="360"/>
-        <w:rPr>
-          <w:rFonts w:ascii="Times New Roman" w:eastAsia="Times New Roman" w:hAnsi="Times New Roman" w:cs="Times New Roman"/>
-          <w:sz w:val="24"/>
-          <w:szCs w:val="24"/>
-        </w:rPr>
-      </w:pPr>
-    </w:p>
-    <w:p>
-      <w:pPr>
-        <w:spacing w:before="100" w:beforeAutospacing="1" w:after="100" w:afterAutospacing="1" w:line="240" w:lineRule="auto"/>
-        <w:ind w:left="360"/>
-        <w:rPr>
-          <w:rFonts w:ascii="Times New Roman" w:eastAsia="Times New Roman" w:hAnsi="Times New Roman" w:cs="Times New Roman"/>
-          <w:sz w:val="24"/>
-          <w:szCs w:val="24"/>
-        </w:rPr>
-      </w:pPr>
-      <w:r>
-        <w:rPr>
-          <w:rFonts w:ascii="Times New Roman" w:eastAsia="Times New Roman" w:hAnsi="Times New Roman" w:cs="Times New Roman"/>
-          <w:sz w:val="24"/>
-          <w:szCs w:val="24"/>
-        </w:rPr>
-        <w:t>¿Cómo inicializarías una matriz de 5x5 con valores aleatorios entre 0 y 1?</w:t>
-      </w:r>
-    </w:p>
-    <w:p>
-      <w:pPr>
-        <w:spacing w:before="100" w:beforeAutospacing="1" w:after="100" w:afterAutospacing="1" w:line="240" w:lineRule="auto"/>
-        <w:ind w:left="360"/>
-        <w:rPr>
-          <w:rFonts w:ascii="Times New Roman" w:eastAsia="Times New Roman" w:hAnsi="Times New Roman" w:cs="Times New Roman"/>
-          <w:sz w:val="24"/>
-          <w:szCs w:val="24"/>
-        </w:rPr>
-      </w:pPr>
-    </w:p>
-    <w:p>
-      <w:pPr>
-        <w:spacing w:before="100" w:beforeAutospacing="1" w:after="100" w:afterAutospacing="1" w:line="240" w:lineRule="auto"/>
-        <w:ind w:left="360"/>
-        <w:rPr>
-          <w:rFonts w:ascii="Times New Roman" w:eastAsia="Times New Roman" w:hAnsi="Times New Roman" w:cs="Times New Roman"/>
-          <w:sz w:val="24"/>
-          <w:szCs w:val="24"/>
-        </w:rPr>
-      </w:pPr>
-    </w:p>
-    <w:p>
-      <w:pPr>
-        <w:spacing w:before="100" w:beforeAutospacing="1" w:after="100" w:afterAutospacing="1" w:line="240" w:lineRule="auto"/>
-        <w:ind w:left="360"/>
-        <w:rPr>
-          <w:rFonts w:ascii="Times New Roman" w:eastAsia="Times New Roman" w:hAnsi="Times New Roman" w:cs="Times New Roman"/>
-          <w:sz w:val="24"/>
-          <w:szCs w:val="24"/>
-        </w:rPr>
-      </w:pPr>
-    </w:p>
-    <w:p>
-      <w:pPr>
-        <w:spacing w:before="100" w:beforeAutospacing="1" w:after="100" w:afterAutospacing="1" w:line="240" w:lineRule="auto"/>
-        <w:ind w:left="360"/>
-        <w:rPr>
-          <w:rFonts w:ascii="Times New Roman" w:eastAsia="Times New Roman" w:hAnsi="Times New Roman" w:cs="Times New Roman"/>
-          <w:sz w:val="24"/>
-          <w:szCs w:val="24"/>
-        </w:rPr>
-      </w:pPr>
-      <w:r>
-        <w:rPr>
-          <w:rFonts w:ascii="Times New Roman" w:eastAsia="Times New Roman" w:hAnsi="Times New Roman" w:cs="Times New Roman"/>
-          <w:sz w:val="24"/>
-          <w:szCs w:val="24"/>
-        </w:rPr>
-        <w:t xml:space="preserve">¿Qué hace la función </w:t>
-      </w:r>
-      <w:proofErr w:type="spellStart"/>
-      <w:proofErr w:type="gramStart"/>
       <w:r>
         <w:rPr>
           <w:rFonts w:ascii="Courier New" w:eastAsia="Times New Roman" w:hAnsi="Courier New" w:cs="Courier New"/>
           <w:sz w:val="20"/>
           <w:szCs w:val="20"/>
         </w:rPr>
-        <w:t>np.where</w:t>
+        <w:t>df.iloc</w:t>
       </w:r>
       <w:proofErr w:type="spellEnd"/>
-      <w:proofErr w:type="gramEnd"/>
       <w:r>
         <w:rPr>
           <w:rFonts w:ascii="Courier New" w:eastAsia="Times New Roman" w:hAnsi="Courier New" w:cs="Courier New"/>
           <w:sz w:val="20"/>
           <w:szCs w:val="20"/>
         </w:rPr>
-        <w:t>()</w:t>
-      </w:r>
-      <w:r>
-        <w:rPr>
-          <w:rFonts w:ascii="Times New Roman" w:eastAsia="Times New Roman" w:hAnsi="Times New Roman" w:cs="Times New Roman"/>
-          <w:sz w:val="24"/>
-          <w:szCs w:val="24"/>
-        </w:rPr>
-        <w:t xml:space="preserve"> y cómo se usa?</w:t>
+        <w:t>[]</w:t>
+      </w:r>
+      <w:r>
+        <w:rPr>
+          <w:rFonts w:ascii="Times New Roman" w:eastAsia="Times New Roman" w:hAnsi="Times New Roman" w:cs="Times New Roman"/>
+          <w:sz w:val="24"/>
+          <w:szCs w:val="24"/>
+        </w:rPr>
+        <w:t>?</w:t>
       </w:r>
     </w:p>
     <w:p>
@@ -2483,6 +1139,32 @@
           <w:szCs w:val="24"/>
         </w:rPr>
       </w:pPr>
+      <w:r>
+        <w:rPr>
+          <w:rFonts w:ascii="Times New Roman" w:eastAsia="Times New Roman" w:hAnsi="Times New Roman" w:cs="Times New Roman"/>
+          <w:sz w:val="24"/>
+          <w:szCs w:val="24"/>
+        </w:rPr>
+        <w:t xml:space="preserve">¿Cómo manejarías duplicados en un </w:t>
+      </w:r>
+      <w:proofErr w:type="spellStart"/>
+      <w:r>
+        <w:rPr>
+          <w:rFonts w:ascii="Times New Roman" w:eastAsia="Times New Roman" w:hAnsi="Times New Roman" w:cs="Times New Roman"/>
+          <w:sz w:val="24"/>
+          <w:szCs w:val="24"/>
+        </w:rPr>
+        <w:t>DataFrame</w:t>
+      </w:r>
+      <w:proofErr w:type="spellEnd"/>
+      <w:r>
+        <w:rPr>
+          <w:rFonts w:ascii="Times New Roman" w:eastAsia="Times New Roman" w:hAnsi="Times New Roman" w:cs="Times New Roman"/>
+          <w:sz w:val="24"/>
+          <w:szCs w:val="24"/>
+        </w:rPr>
+        <w:t xml:space="preserve"> y cómo decides si eliminarlos?</w:t>
+      </w:r>
     </w:p>
     <w:p>
       <w:pPr>
@@ -2500,27 +1182,35 @@
           <w:sz w:val="24"/>
           <w:szCs w:val="24"/>
         </w:rPr>
-        <w:t xml:space="preserve">¿Cuál es la diferencia entre </w:t>
-      </w:r>
-      <w:proofErr w:type="spellStart"/>
+        <w:t xml:space="preserve">¿Qué hace el </w:t>
+      </w:r>
       <w:proofErr w:type="gramStart"/>
+      <w:r>
+        <w:rPr>
+          <w:rFonts w:ascii="Times New Roman" w:eastAsia="Times New Roman" w:hAnsi="Times New Roman" w:cs="Times New Roman"/>
+          <w:sz w:val="24"/>
+          <w:szCs w:val="24"/>
+        </w:rPr>
+        <w:t xml:space="preserve">método </w:t>
+      </w:r>
       <w:r>
         <w:rPr>
           <w:rFonts w:ascii="Courier New" w:eastAsia="Times New Roman" w:hAnsi="Courier New" w:cs="Courier New"/>
           <w:sz w:val="20"/>
           <w:szCs w:val="20"/>
         </w:rPr>
-        <w:t>reshape</w:t>
-      </w:r>
-      <w:proofErr w:type="spellEnd"/>
+        <w:t>.</w:t>
+      </w:r>
+      <w:proofErr w:type="spellStart"/>
       <w:r>
         <w:rPr>
           <w:rFonts w:ascii="Courier New" w:eastAsia="Times New Roman" w:hAnsi="Courier New" w:cs="Courier New"/>
           <w:sz w:val="20"/>
           <w:szCs w:val="20"/>
         </w:rPr>
-        <w:t>(</w:t>
-      </w:r>
+        <w:t>groupby</w:t>
+      </w:r>
+      <w:proofErr w:type="spellEnd"/>
       <w:proofErr w:type="gramEnd"/>
       <w:r>
         <w:rPr>
@@ -2528,24 +1218,62 @@
           <w:sz w:val="20"/>
           <w:szCs w:val="20"/>
         </w:rPr>
-        <w:t>)</w:t>
-      </w:r>
-      <w:r>
-        <w:rPr>
-          <w:rFonts w:ascii="Times New Roman" w:eastAsia="Times New Roman" w:hAnsi="Times New Roman" w:cs="Times New Roman"/>
-          <w:sz w:val="24"/>
-          <w:szCs w:val="24"/>
-        </w:rPr>
-        <w:t xml:space="preserve"> y </w:t>
+        <w:t>()</w:t>
+      </w:r>
+      <w:r>
+        <w:rPr>
+          <w:rFonts w:ascii="Times New Roman" w:eastAsia="Times New Roman" w:hAnsi="Times New Roman" w:cs="Times New Roman"/>
+          <w:sz w:val="24"/>
+          <w:szCs w:val="24"/>
+        </w:rPr>
+        <w:t xml:space="preserve"> y en qué situaciones es útil?</w:t>
+      </w:r>
+    </w:p>
+    <w:p>
+      <w:pPr>
+        <w:spacing w:before="100" w:beforeAutospacing="1" w:after="100" w:afterAutospacing="1" w:line="240" w:lineRule="auto"/>
+        <w:ind w:left="360"/>
+        <w:rPr>
+          <w:rFonts w:ascii="Times New Roman" w:eastAsia="Times New Roman" w:hAnsi="Times New Roman" w:cs="Times New Roman"/>
+          <w:sz w:val="24"/>
+          <w:szCs w:val="24"/>
+        </w:rPr>
+      </w:pPr>
+      <w:r>
+        <w:rPr>
+          <w:rFonts w:ascii="Times New Roman" w:eastAsia="Times New Roman" w:hAnsi="Times New Roman" w:cs="Times New Roman"/>
+          <w:sz w:val="24"/>
+          <w:szCs w:val="24"/>
+        </w:rPr>
+        <w:t xml:space="preserve">¿Cómo puedes combinar o unir dos </w:t>
       </w:r>
       <w:proofErr w:type="spellStart"/>
+      <w:r>
+        <w:rPr>
+          <w:rFonts w:ascii="Times New Roman" w:eastAsia="Times New Roman" w:hAnsi="Times New Roman" w:cs="Times New Roman"/>
+          <w:sz w:val="24"/>
+          <w:szCs w:val="24"/>
+        </w:rPr>
+        <w:t>DataFrames</w:t>
+      </w:r>
+      <w:proofErr w:type="spellEnd"/>
+      <w:r>
+        <w:rPr>
+          <w:rFonts w:ascii="Times New Roman" w:eastAsia="Times New Roman" w:hAnsi="Times New Roman" w:cs="Times New Roman"/>
+          <w:sz w:val="24"/>
+          <w:szCs w:val="24"/>
+        </w:rPr>
+        <w:t xml:space="preserve">? Menciona diferencias entre </w:t>
+      </w:r>
+      <w:proofErr w:type="spellStart"/>
+      <w:proofErr w:type="gramStart"/>
       <w:r>
         <w:rPr>
           <w:rFonts w:ascii="Courier New" w:eastAsia="Times New Roman" w:hAnsi="Courier New" w:cs="Courier New"/>
           <w:sz w:val="20"/>
           <w:szCs w:val="20"/>
         </w:rPr>
-        <w:t>ravel</w:t>
+        <w:t>merge</w:t>
       </w:r>
       <w:proofErr w:type="spellEnd"/>
       <w:r>
@@ -2554,457 +1282,59 @@
           <w:sz w:val="20"/>
           <w:szCs w:val="20"/>
         </w:rPr>
-        <w:t>()</w:t>
-      </w:r>
-      <w:r>
-        <w:rPr>
-          <w:rFonts w:ascii="Times New Roman" w:eastAsia="Times New Roman" w:hAnsi="Times New Roman" w:cs="Times New Roman"/>
-          <w:sz w:val="24"/>
-          <w:szCs w:val="24"/>
-        </w:rPr>
-        <w:t>?</w:t>
-      </w:r>
-    </w:p>
-    <w:p>
-      <w:pPr>
-        <w:spacing w:before="100" w:beforeAutospacing="1" w:after="100" w:afterAutospacing="1" w:line="240" w:lineRule="auto"/>
-        <w:ind w:left="360"/>
-        <w:rPr>
-          <w:rFonts w:ascii="Times New Roman" w:eastAsia="Times New Roman" w:hAnsi="Times New Roman" w:cs="Times New Roman"/>
-          <w:sz w:val="24"/>
-          <w:szCs w:val="24"/>
-        </w:rPr>
-      </w:pPr>
-    </w:p>
-    <w:p>
-      <w:pPr>
-        <w:spacing w:before="100" w:beforeAutospacing="1" w:after="100" w:afterAutospacing="1" w:line="240" w:lineRule="auto"/>
-        <w:ind w:left="360"/>
-        <w:rPr>
-          <w:rFonts w:ascii="Times New Roman" w:eastAsia="Times New Roman" w:hAnsi="Times New Roman" w:cs="Times New Roman"/>
-          <w:sz w:val="24"/>
-          <w:szCs w:val="24"/>
-        </w:rPr>
-      </w:pPr>
-    </w:p>
-    <w:p>
-      <w:pPr>
-        <w:spacing w:before="100" w:beforeAutospacing="1" w:after="100" w:afterAutospacing="1" w:line="240" w:lineRule="auto"/>
-        <w:ind w:left="360"/>
-        <w:rPr>
-          <w:rFonts w:ascii="Times New Roman" w:eastAsia="Times New Roman" w:hAnsi="Times New Roman" w:cs="Times New Roman"/>
-          <w:sz w:val="24"/>
-          <w:szCs w:val="24"/>
-        </w:rPr>
-      </w:pPr>
-      <w:r>
-        <w:rPr>
-          <w:rFonts w:ascii="Times New Roman" w:eastAsia="Times New Roman" w:hAnsi="Times New Roman" w:cs="Times New Roman"/>
-          <w:sz w:val="24"/>
-          <w:szCs w:val="24"/>
-        </w:rPr>
-        <w:t xml:space="preserve">¿Cómo verificarías si un array tiene valores </w:t>
-      </w:r>
-      <w:proofErr w:type="spellStart"/>
-      <w:r>
-        <w:rPr>
-          <w:rFonts w:ascii="Times New Roman" w:eastAsia="Times New Roman" w:hAnsi="Times New Roman" w:cs="Times New Roman"/>
-          <w:sz w:val="24"/>
-          <w:szCs w:val="24"/>
-        </w:rPr>
-        <w:t>NaN</w:t>
-      </w:r>
-      <w:proofErr w:type="spellEnd"/>
-      <w:r>
-        <w:rPr>
-          <w:rFonts w:ascii="Times New Roman" w:eastAsia="Times New Roman" w:hAnsi="Times New Roman" w:cs="Times New Roman"/>
-          <w:sz w:val="24"/>
-          <w:szCs w:val="24"/>
-        </w:rPr>
-        <w:t xml:space="preserve"> o infinitos?</w:t>
-      </w:r>
-    </w:p>
-    <w:p>
-      <w:pPr>
-        <w:spacing w:before="100" w:beforeAutospacing="1" w:after="100" w:afterAutospacing="1" w:line="240" w:lineRule="auto"/>
-        <w:ind w:left="360"/>
-        <w:rPr>
-          <w:rFonts w:ascii="Times New Roman" w:eastAsia="Times New Roman" w:hAnsi="Times New Roman" w:cs="Times New Roman"/>
-          <w:sz w:val="24"/>
-          <w:szCs w:val="24"/>
-        </w:rPr>
-      </w:pPr>
-    </w:p>
-    <w:p>
-      <w:pPr>
-        <w:spacing w:before="100" w:beforeAutospacing="1" w:after="100" w:afterAutospacing="1" w:line="240" w:lineRule="auto"/>
-        <w:ind w:left="360"/>
-        <w:rPr>
-          <w:rFonts w:ascii="Times New Roman" w:eastAsia="Times New Roman" w:hAnsi="Times New Roman" w:cs="Times New Roman"/>
-          <w:sz w:val="24"/>
-          <w:szCs w:val="24"/>
-        </w:rPr>
-      </w:pPr>
-    </w:p>
-    <w:p>
-      <w:pPr>
-        <w:spacing w:before="100" w:beforeAutospacing="1" w:after="100" w:afterAutospacing="1" w:line="240" w:lineRule="auto"/>
-        <w:ind w:left="360"/>
-        <w:rPr>
-          <w:rFonts w:ascii="Times New Roman" w:eastAsia="Times New Roman" w:hAnsi="Times New Roman" w:cs="Times New Roman"/>
-          <w:sz w:val="24"/>
-          <w:szCs w:val="24"/>
-        </w:rPr>
-      </w:pPr>
-      <w:r>
-        <w:rPr>
-          <w:rFonts w:ascii="Times New Roman" w:eastAsia="Times New Roman" w:hAnsi="Times New Roman" w:cs="Times New Roman"/>
-          <w:sz w:val="24"/>
-          <w:szCs w:val="24"/>
-        </w:rPr>
-        <w:t xml:space="preserve">¿Qué sucede si intentas sumar dos </w:t>
-      </w:r>
-      <w:proofErr w:type="spellStart"/>
-      <w:r>
-        <w:rPr>
-          <w:rFonts w:ascii="Times New Roman" w:eastAsia="Times New Roman" w:hAnsi="Times New Roman" w:cs="Times New Roman"/>
-          <w:sz w:val="24"/>
-          <w:szCs w:val="24"/>
-        </w:rPr>
-        <w:t>arrays</w:t>
-      </w:r>
-      <w:proofErr w:type="spellEnd"/>
-      <w:r>
-        <w:rPr>
-          <w:rFonts w:ascii="Times New Roman" w:eastAsia="Times New Roman" w:hAnsi="Times New Roman" w:cs="Times New Roman"/>
-          <w:sz w:val="24"/>
-          <w:szCs w:val="24"/>
-        </w:rPr>
-        <w:t xml:space="preserve"> con formas incompatibles?</w:t>
-      </w:r>
-    </w:p>
-    <w:p>
-      <w:pPr>
-        <w:spacing w:before="100" w:beforeAutospacing="1" w:after="100" w:afterAutospacing="1" w:line="240" w:lineRule="auto"/>
-        <w:ind w:left="360"/>
-        <w:rPr>
-          <w:rFonts w:ascii="Times New Roman" w:eastAsia="Times New Roman" w:hAnsi="Times New Roman" w:cs="Times New Roman"/>
-          <w:sz w:val="24"/>
-          <w:szCs w:val="24"/>
-        </w:rPr>
-      </w:pPr>
-    </w:p>
-    <w:p>
-      <w:pPr>
-        <w:pStyle w:val="Ttulo1"/>
-        <w:rPr>
-          <w:rFonts w:eastAsia="Times New Roman"/>
-          <w:lang w:val="en-US"/>
-        </w:rPr>
-      </w:pPr>
-      <w:r>
-        <w:rPr>
-          <w:rFonts w:eastAsia="Times New Roman"/>
-          <w:lang w:val="en-US"/>
-        </w:rPr>
-        <w:t>pandas</w:t>
-      </w:r>
-    </w:p>
-    <w:p>
-      <w:pPr>
-        <w:spacing w:before="100" w:beforeAutospacing="1" w:after="100" w:afterAutospacing="1" w:line="240" w:lineRule="auto"/>
-        <w:ind w:left="360"/>
-        <w:rPr>
-          <w:rFonts w:ascii="Times New Roman" w:eastAsia="Times New Roman" w:hAnsi="Times New Roman" w:cs="Times New Roman"/>
-          <w:sz w:val="24"/>
-          <w:szCs w:val="24"/>
-        </w:rPr>
-      </w:pPr>
-      <w:r>
-        <w:rPr>
-          <w:rFonts w:ascii="Times New Roman" w:eastAsia="Times New Roman" w:hAnsi="Times New Roman" w:cs="Times New Roman"/>
-          <w:sz w:val="24"/>
-          <w:szCs w:val="24"/>
-        </w:rPr>
-        <w:t xml:space="preserve">¿Qué es una Serie y qué es un </w:t>
-      </w:r>
-      <w:proofErr w:type="spellStart"/>
-      <w:r>
-        <w:rPr>
-          <w:rFonts w:ascii="Times New Roman" w:eastAsia="Times New Roman" w:hAnsi="Times New Roman" w:cs="Times New Roman"/>
-          <w:sz w:val="24"/>
-          <w:szCs w:val="24"/>
-        </w:rPr>
-        <w:t>DataFrame</w:t>
-      </w:r>
-      <w:proofErr w:type="spellEnd"/>
-      <w:r>
-        <w:rPr>
-          <w:rFonts w:ascii="Times New Roman" w:eastAsia="Times New Roman" w:hAnsi="Times New Roman" w:cs="Times New Roman"/>
-          <w:sz w:val="24"/>
-          <w:szCs w:val="24"/>
-        </w:rPr>
-        <w:t>?</w:t>
-      </w:r>
-    </w:p>
-    <w:p>
-      <w:pPr>
-        <w:spacing w:before="100" w:beforeAutospacing="1" w:after="100" w:afterAutospacing="1" w:line="240" w:lineRule="auto"/>
-        <w:ind w:left="360"/>
-        <w:rPr>
-          <w:rFonts w:ascii="Times New Roman" w:eastAsia="Times New Roman" w:hAnsi="Times New Roman" w:cs="Times New Roman"/>
-          <w:sz w:val="24"/>
-          <w:szCs w:val="24"/>
-        </w:rPr>
-      </w:pPr>
-      <w:r>
-        <w:rPr>
-          <w:rFonts w:ascii="Times New Roman" w:eastAsia="Times New Roman" w:hAnsi="Times New Roman" w:cs="Times New Roman"/>
-          <w:sz w:val="24"/>
-          <w:szCs w:val="24"/>
-        </w:rPr>
-        <w:lastRenderedPageBreak/>
-        <w:t>¿Cómo seleccionas filas por condición?</w:t>
-      </w:r>
-    </w:p>
-    <w:p>
-      <w:pPr>
-        <w:spacing w:before="100" w:beforeAutospacing="1" w:after="100" w:afterAutospacing="1" w:line="240" w:lineRule="auto"/>
-        <w:ind w:left="360"/>
-        <w:rPr>
-          <w:rFonts w:ascii="Times New Roman" w:eastAsia="Times New Roman" w:hAnsi="Times New Roman" w:cs="Times New Roman"/>
-          <w:sz w:val="24"/>
-          <w:szCs w:val="24"/>
-          <w:lang w:val="en-US"/>
-        </w:rPr>
-      </w:pPr>
-      <w:r>
-        <w:rPr>
-          <w:rFonts w:ascii="Times New Roman" w:eastAsia="Times New Roman" w:hAnsi="Times New Roman" w:cs="Times New Roman"/>
-          <w:sz w:val="24"/>
-          <w:szCs w:val="24"/>
-          <w:lang w:val="en-US"/>
-        </w:rPr>
-        <w:t>¿</w:t>
-      </w:r>
-      <w:proofErr w:type="spellStart"/>
-      <w:r>
-        <w:rPr>
-          <w:rFonts w:ascii="Times New Roman" w:eastAsia="Times New Roman" w:hAnsi="Times New Roman" w:cs="Times New Roman"/>
-          <w:sz w:val="24"/>
-          <w:szCs w:val="24"/>
-          <w:lang w:val="en-US"/>
-        </w:rPr>
-        <w:t>Cómo</w:t>
-      </w:r>
-      <w:proofErr w:type="spellEnd"/>
-      <w:r>
-        <w:rPr>
-          <w:rFonts w:ascii="Times New Roman" w:eastAsia="Times New Roman" w:hAnsi="Times New Roman" w:cs="Times New Roman"/>
-          <w:sz w:val="24"/>
-          <w:szCs w:val="24"/>
-          <w:lang w:val="en-US"/>
-        </w:rPr>
-        <w:t xml:space="preserve"> </w:t>
-      </w:r>
-      <w:proofErr w:type="spellStart"/>
-      <w:r>
-        <w:rPr>
-          <w:rFonts w:ascii="Times New Roman" w:eastAsia="Times New Roman" w:hAnsi="Times New Roman" w:cs="Times New Roman"/>
-          <w:sz w:val="24"/>
-          <w:szCs w:val="24"/>
-          <w:lang w:val="en-US"/>
-        </w:rPr>
-        <w:t>manejas</w:t>
-      </w:r>
-      <w:proofErr w:type="spellEnd"/>
-      <w:r>
-        <w:rPr>
-          <w:rFonts w:ascii="Times New Roman" w:eastAsia="Times New Roman" w:hAnsi="Times New Roman" w:cs="Times New Roman"/>
-          <w:sz w:val="24"/>
-          <w:szCs w:val="24"/>
-          <w:lang w:val="en-US"/>
-        </w:rPr>
-        <w:t xml:space="preserve"> </w:t>
-      </w:r>
-      <w:proofErr w:type="spellStart"/>
-      <w:r>
-        <w:rPr>
-          <w:rFonts w:ascii="Times New Roman" w:eastAsia="Times New Roman" w:hAnsi="Times New Roman" w:cs="Times New Roman"/>
-          <w:sz w:val="24"/>
-          <w:szCs w:val="24"/>
-          <w:lang w:val="en-US"/>
-        </w:rPr>
-        <w:t>valores</w:t>
-      </w:r>
-      <w:proofErr w:type="spellEnd"/>
-      <w:r>
-        <w:rPr>
-          <w:rFonts w:ascii="Times New Roman" w:eastAsia="Times New Roman" w:hAnsi="Times New Roman" w:cs="Times New Roman"/>
-          <w:sz w:val="24"/>
-          <w:szCs w:val="24"/>
-          <w:lang w:val="en-US"/>
-        </w:rPr>
-        <w:t xml:space="preserve"> </w:t>
-      </w:r>
-      <w:proofErr w:type="spellStart"/>
-      <w:r>
-        <w:rPr>
-          <w:rFonts w:ascii="Times New Roman" w:eastAsia="Times New Roman" w:hAnsi="Times New Roman" w:cs="Times New Roman"/>
-          <w:sz w:val="24"/>
-          <w:szCs w:val="24"/>
-          <w:lang w:val="en-US"/>
-        </w:rPr>
-        <w:t>nulos</w:t>
-      </w:r>
-      <w:proofErr w:type="spellEnd"/>
-      <w:r>
-        <w:rPr>
-          <w:rFonts w:ascii="Times New Roman" w:eastAsia="Times New Roman" w:hAnsi="Times New Roman" w:cs="Times New Roman"/>
-          <w:sz w:val="24"/>
-          <w:szCs w:val="24"/>
-          <w:lang w:val="en-US"/>
-        </w:rPr>
-        <w:t>?</w:t>
-      </w:r>
-    </w:p>
-    <w:p>
-      <w:pPr>
-        <w:spacing w:before="100" w:beforeAutospacing="1" w:after="100" w:afterAutospacing="1" w:line="240" w:lineRule="auto"/>
-        <w:ind w:left="360"/>
-        <w:rPr>
-          <w:rFonts w:ascii="Times New Roman" w:eastAsia="Times New Roman" w:hAnsi="Times New Roman" w:cs="Times New Roman"/>
-          <w:sz w:val="24"/>
-          <w:szCs w:val="24"/>
-        </w:rPr>
-      </w:pPr>
-      <w:r>
-        <w:rPr>
-          <w:rFonts w:ascii="Times New Roman" w:eastAsia="Times New Roman" w:hAnsi="Times New Roman" w:cs="Times New Roman"/>
-          <w:sz w:val="24"/>
-          <w:szCs w:val="24"/>
-        </w:rPr>
-        <w:t xml:space="preserve">¿Qué hace </w:t>
-      </w:r>
-      <w:proofErr w:type="spellStart"/>
-      <w:proofErr w:type="gramStart"/>
+        <w:t>(</w:t>
+      </w:r>
+      <w:proofErr w:type="gramEnd"/>
       <w:r>
         <w:rPr>
           <w:rFonts w:ascii="Courier New" w:eastAsia="Times New Roman" w:hAnsi="Courier New" w:cs="Courier New"/>
           <w:sz w:val="20"/>
           <w:szCs w:val="20"/>
         </w:rPr>
-        <w:t>groupby</w:t>
-      </w:r>
-      <w:proofErr w:type="spellEnd"/>
+        <w:t>)</w:t>
+      </w:r>
+      <w:r>
+        <w:rPr>
+          <w:rFonts w:ascii="Times New Roman" w:eastAsia="Times New Roman" w:hAnsi="Times New Roman" w:cs="Times New Roman"/>
+          <w:sz w:val="24"/>
+          <w:szCs w:val="24"/>
+        </w:rPr>
+        <w:t xml:space="preserve">, </w:t>
+      </w:r>
+      <w:proofErr w:type="spellStart"/>
       <w:r>
         <w:rPr>
           <w:rFonts w:ascii="Courier New" w:eastAsia="Times New Roman" w:hAnsi="Courier New" w:cs="Courier New"/>
           <w:sz w:val="20"/>
           <w:szCs w:val="20"/>
         </w:rPr>
-        <w:t>(</w:t>
-      </w:r>
-      <w:proofErr w:type="gramEnd"/>
+        <w:t>join</w:t>
+      </w:r>
+      <w:proofErr w:type="spellEnd"/>
       <w:r>
         <w:rPr>
           <w:rFonts w:ascii="Courier New" w:eastAsia="Times New Roman" w:hAnsi="Courier New" w:cs="Courier New"/>
           <w:sz w:val="20"/>
           <w:szCs w:val="20"/>
         </w:rPr>
-        <w:t>)</w:t>
-      </w:r>
-      <w:r>
-        <w:rPr>
-          <w:rFonts w:ascii="Times New Roman" w:eastAsia="Times New Roman" w:hAnsi="Times New Roman" w:cs="Times New Roman"/>
-          <w:sz w:val="24"/>
-          <w:szCs w:val="24"/>
-        </w:rPr>
-        <w:t xml:space="preserve"> y cuándo se usa?</w:t>
-      </w:r>
-    </w:p>
-    <w:p>
-      <w:pPr>
-        <w:spacing w:before="100" w:beforeAutospacing="1" w:after="100" w:afterAutospacing="1" w:line="240" w:lineRule="auto"/>
-        <w:ind w:left="360"/>
-        <w:rPr>
-          <w:rFonts w:ascii="Times New Roman" w:eastAsia="Times New Roman" w:hAnsi="Times New Roman" w:cs="Times New Roman"/>
-          <w:sz w:val="24"/>
-          <w:szCs w:val="24"/>
-        </w:rPr>
-      </w:pPr>
-      <w:r>
-        <w:rPr>
-          <w:rFonts w:ascii="Times New Roman" w:eastAsia="Times New Roman" w:hAnsi="Times New Roman" w:cs="Times New Roman"/>
-          <w:sz w:val="24"/>
-          <w:szCs w:val="24"/>
-        </w:rPr>
-        <w:t xml:space="preserve">¿Cómo haces un </w:t>
+        <w:t>()</w:t>
+      </w:r>
+      <w:r>
+        <w:rPr>
+          <w:rFonts w:ascii="Times New Roman" w:eastAsia="Times New Roman" w:hAnsi="Times New Roman" w:cs="Times New Roman"/>
+          <w:sz w:val="24"/>
+          <w:szCs w:val="24"/>
+        </w:rPr>
+        <w:t xml:space="preserve"> y </w:t>
       </w:r>
       <w:proofErr w:type="spellStart"/>
-      <w:r>
-        <w:rPr>
-          <w:rFonts w:ascii="Times New Roman" w:eastAsia="Times New Roman" w:hAnsi="Times New Roman" w:cs="Times New Roman"/>
-          <w:sz w:val="24"/>
-          <w:szCs w:val="24"/>
-        </w:rPr>
-        <w:t>merge</w:t>
-      </w:r>
-      <w:proofErr w:type="spellEnd"/>
-      <w:r>
-        <w:rPr>
-          <w:rFonts w:ascii="Times New Roman" w:eastAsia="Times New Roman" w:hAnsi="Times New Roman" w:cs="Times New Roman"/>
-          <w:sz w:val="24"/>
-          <w:szCs w:val="24"/>
-        </w:rPr>
-        <w:t xml:space="preserve"> entre dos </w:t>
-      </w:r>
-      <w:proofErr w:type="spellStart"/>
-      <w:r>
-        <w:rPr>
-          <w:rFonts w:ascii="Times New Roman" w:eastAsia="Times New Roman" w:hAnsi="Times New Roman" w:cs="Times New Roman"/>
-          <w:sz w:val="24"/>
-          <w:szCs w:val="24"/>
-        </w:rPr>
-        <w:t>DataFrames</w:t>
-      </w:r>
-      <w:proofErr w:type="spellEnd"/>
-      <w:r>
-        <w:rPr>
-          <w:rFonts w:ascii="Times New Roman" w:eastAsia="Times New Roman" w:hAnsi="Times New Roman" w:cs="Times New Roman"/>
-          <w:sz w:val="24"/>
-          <w:szCs w:val="24"/>
-        </w:rPr>
-        <w:t>?</w:t>
-      </w:r>
-    </w:p>
-    <w:p>
-      <w:pPr>
-        <w:spacing w:before="100" w:beforeAutospacing="1" w:after="100" w:afterAutospacing="1" w:line="240" w:lineRule="auto"/>
-        <w:ind w:left="360"/>
-        <w:rPr>
-          <w:rFonts w:ascii="Times New Roman" w:eastAsia="Times New Roman" w:hAnsi="Times New Roman" w:cs="Times New Roman"/>
-          <w:sz w:val="24"/>
-          <w:szCs w:val="24"/>
-        </w:rPr>
-      </w:pPr>
-      <w:r>
-        <w:rPr>
-          <w:rFonts w:ascii="Times New Roman" w:eastAsia="Times New Roman" w:hAnsi="Times New Roman" w:cs="Times New Roman"/>
-          <w:sz w:val="24"/>
-          <w:szCs w:val="24"/>
-        </w:rPr>
-        <w:t xml:space="preserve">¿Cuál es la diferencia entre </w:t>
-      </w:r>
-      <w:proofErr w:type="spellStart"/>
-      <w:proofErr w:type="gramStart"/>
       <w:r>
         <w:rPr>
           <w:rFonts w:ascii="Courier New" w:eastAsia="Times New Roman" w:hAnsi="Courier New" w:cs="Courier New"/>
           <w:sz w:val="20"/>
           <w:szCs w:val="20"/>
         </w:rPr>
-        <w:t>df.loc</w:t>
+        <w:t>concat</w:t>
       </w:r>
       <w:proofErr w:type="spellEnd"/>
       <w:r>
@@ -3013,24 +1343,88 @@
           <w:sz w:val="20"/>
           <w:szCs w:val="20"/>
         </w:rPr>
-        <w:t>[</w:t>
-      </w:r>
-      <w:proofErr w:type="gramEnd"/>
+        <w:t>()</w:t>
+      </w:r>
+      <w:r>
+        <w:rPr>
+          <w:rFonts w:ascii="Times New Roman" w:eastAsia="Times New Roman" w:hAnsi="Times New Roman" w:cs="Times New Roman"/>
+          <w:sz w:val="24"/>
+          <w:szCs w:val="24"/>
+        </w:rPr>
+        <w:t>.</w:t>
+      </w:r>
+    </w:p>
+    <w:p>
+      <w:pPr>
+        <w:spacing w:before="100" w:beforeAutospacing="1" w:after="100" w:afterAutospacing="1" w:line="240" w:lineRule="auto"/>
+        <w:ind w:left="360"/>
+        <w:rPr>
+          <w:rFonts w:ascii="Times New Roman" w:eastAsia="Times New Roman" w:hAnsi="Times New Roman" w:cs="Times New Roman"/>
+          <w:sz w:val="24"/>
+          <w:szCs w:val="24"/>
+        </w:rPr>
+      </w:pPr>
+      <w:r>
+        <w:rPr>
+          <w:rFonts w:ascii="Times New Roman" w:eastAsia="Times New Roman" w:hAnsi="Times New Roman" w:cs="Times New Roman"/>
+          <w:sz w:val="24"/>
+          <w:szCs w:val="24"/>
+        </w:rPr>
+        <w:t xml:space="preserve">¿Cómo filtrarías las filas de un </w:t>
+      </w:r>
+      <w:proofErr w:type="spellStart"/>
+      <w:r>
+        <w:rPr>
+          <w:rFonts w:ascii="Times New Roman" w:eastAsia="Times New Roman" w:hAnsi="Times New Roman" w:cs="Times New Roman"/>
+          <w:sz w:val="24"/>
+          <w:szCs w:val="24"/>
+        </w:rPr>
+        <w:t>DataFrame</w:t>
+      </w:r>
+      <w:proofErr w:type="spellEnd"/>
+      <w:r>
+        <w:rPr>
+          <w:rFonts w:ascii="Times New Roman" w:eastAsia="Times New Roman" w:hAnsi="Times New Roman" w:cs="Times New Roman"/>
+          <w:sz w:val="24"/>
+          <w:szCs w:val="24"/>
+        </w:rPr>
+        <w:t xml:space="preserve"> con múltiples condiciones lógicas?</w:t>
+      </w:r>
+    </w:p>
+    <w:p>
+      <w:pPr>
+        <w:spacing w:before="100" w:beforeAutospacing="1" w:after="100" w:afterAutospacing="1" w:line="240" w:lineRule="auto"/>
+        <w:ind w:left="360"/>
+        <w:rPr>
+          <w:rFonts w:ascii="Times New Roman" w:eastAsia="Times New Roman" w:hAnsi="Times New Roman" w:cs="Times New Roman"/>
+          <w:sz w:val="24"/>
+          <w:szCs w:val="24"/>
+        </w:rPr>
+      </w:pPr>
+      <w:r>
+        <w:rPr>
+          <w:rFonts w:ascii="Times New Roman" w:eastAsia="Times New Roman" w:hAnsi="Times New Roman" w:cs="Times New Roman"/>
+          <w:sz w:val="24"/>
+          <w:szCs w:val="24"/>
+        </w:rPr>
+        <w:t xml:space="preserve">¿Qué hace el </w:t>
+      </w:r>
+      <w:proofErr w:type="gramStart"/>
+      <w:r>
+        <w:rPr>
+          <w:rFonts w:ascii="Times New Roman" w:eastAsia="Times New Roman" w:hAnsi="Times New Roman" w:cs="Times New Roman"/>
+          <w:sz w:val="24"/>
+          <w:szCs w:val="24"/>
+        </w:rPr>
+        <w:t xml:space="preserve">método </w:t>
+      </w:r>
       <w:r>
         <w:rPr>
           <w:rFonts w:ascii="Courier New" w:eastAsia="Times New Roman" w:hAnsi="Courier New" w:cs="Courier New"/>
           <w:sz w:val="20"/>
           <w:szCs w:val="20"/>
         </w:rPr>
-        <w:t>]</w:t>
-      </w:r>
-      <w:r>
-        <w:rPr>
-          <w:rFonts w:ascii="Times New Roman" w:eastAsia="Times New Roman" w:hAnsi="Times New Roman" w:cs="Times New Roman"/>
-          <w:sz w:val="24"/>
-          <w:szCs w:val="24"/>
-        </w:rPr>
-        <w:t xml:space="preserve"> y </w:t>
+        <w:t>.</w:t>
       </w:r>
       <w:proofErr w:type="spellStart"/>
       <w:r>
@@ -3039,124 +1433,43 @@
           <w:sz w:val="20"/>
           <w:szCs w:val="20"/>
         </w:rPr>
-        <w:t>df.iloc</w:t>
+        <w:t>apply</w:t>
       </w:r>
       <w:proofErr w:type="spellEnd"/>
+      <w:proofErr w:type="gramEnd"/>
       <w:r>
         <w:rPr>
           <w:rFonts w:ascii="Courier New" w:eastAsia="Times New Roman" w:hAnsi="Courier New" w:cs="Courier New"/>
           <w:sz w:val="20"/>
           <w:szCs w:val="20"/>
         </w:rPr>
-        <w:t>[]</w:t>
-      </w:r>
-      <w:r>
-        <w:rPr>
-          <w:rFonts w:ascii="Times New Roman" w:eastAsia="Times New Roman" w:hAnsi="Times New Roman" w:cs="Times New Roman"/>
-          <w:sz w:val="24"/>
-          <w:szCs w:val="24"/>
-        </w:rPr>
-        <w:t>?</w:t>
-      </w:r>
-    </w:p>
-    <w:p>
-      <w:pPr>
-        <w:spacing w:before="100" w:beforeAutospacing="1" w:after="100" w:afterAutospacing="1" w:line="240" w:lineRule="auto"/>
-        <w:ind w:left="360"/>
-        <w:rPr>
-          <w:rFonts w:ascii="Times New Roman" w:eastAsia="Times New Roman" w:hAnsi="Times New Roman" w:cs="Times New Roman"/>
-          <w:sz w:val="24"/>
-          <w:szCs w:val="24"/>
-        </w:rPr>
-      </w:pPr>
-      <w:r>
-        <w:rPr>
-          <w:rFonts w:ascii="Times New Roman" w:eastAsia="Times New Roman" w:hAnsi="Times New Roman" w:cs="Times New Roman"/>
-          <w:sz w:val="24"/>
-          <w:szCs w:val="24"/>
-        </w:rPr>
-        <w:t xml:space="preserve">¿Cómo manejarías duplicados en un </w:t>
+        <w:t>()</w:t>
+      </w:r>
+      <w:r>
+        <w:rPr>
+          <w:rFonts w:ascii="Times New Roman" w:eastAsia="Times New Roman" w:hAnsi="Times New Roman" w:cs="Times New Roman"/>
+          <w:sz w:val="24"/>
+          <w:szCs w:val="24"/>
+        </w:rPr>
+        <w:t xml:space="preserve"> y cuándo lo usarías en lugar de un bucle </w:t>
       </w:r>
       <w:proofErr w:type="spellStart"/>
-      <w:r>
-        <w:rPr>
-          <w:rFonts w:ascii="Times New Roman" w:eastAsia="Times New Roman" w:hAnsi="Times New Roman" w:cs="Times New Roman"/>
-          <w:sz w:val="24"/>
-          <w:szCs w:val="24"/>
-        </w:rPr>
-        <w:t>DataFrame</w:t>
-      </w:r>
-      <w:proofErr w:type="spellEnd"/>
-      <w:r>
-        <w:rPr>
-          <w:rFonts w:ascii="Times New Roman" w:eastAsia="Times New Roman" w:hAnsi="Times New Roman" w:cs="Times New Roman"/>
-          <w:sz w:val="24"/>
-          <w:szCs w:val="24"/>
-        </w:rPr>
-        <w:t xml:space="preserve"> y cómo decides si eliminarlos?</w:t>
-      </w:r>
-    </w:p>
-    <w:p>
-      <w:pPr>
-        <w:spacing w:before="100" w:beforeAutospacing="1" w:after="100" w:afterAutospacing="1" w:line="240" w:lineRule="auto"/>
-        <w:ind w:left="360"/>
-        <w:rPr>
-          <w:rFonts w:ascii="Times New Roman" w:eastAsia="Times New Roman" w:hAnsi="Times New Roman" w:cs="Times New Roman"/>
-          <w:sz w:val="24"/>
-          <w:szCs w:val="24"/>
-        </w:rPr>
-      </w:pPr>
-      <w:r>
-        <w:rPr>
-          <w:rFonts w:ascii="Times New Roman" w:eastAsia="Times New Roman" w:hAnsi="Times New Roman" w:cs="Times New Roman"/>
-          <w:sz w:val="24"/>
-          <w:szCs w:val="24"/>
-        </w:rPr>
-        <w:t xml:space="preserve">¿Qué hace el </w:t>
-      </w:r>
-      <w:proofErr w:type="gramStart"/>
-      <w:r>
-        <w:rPr>
-          <w:rFonts w:ascii="Times New Roman" w:eastAsia="Times New Roman" w:hAnsi="Times New Roman" w:cs="Times New Roman"/>
-          <w:sz w:val="24"/>
-          <w:szCs w:val="24"/>
-        </w:rPr>
-        <w:t xml:space="preserve">método </w:t>
-      </w:r>
       <w:r>
         <w:rPr>
           <w:rFonts w:ascii="Courier New" w:eastAsia="Times New Roman" w:hAnsi="Courier New" w:cs="Courier New"/>
           <w:sz w:val="20"/>
           <w:szCs w:val="20"/>
         </w:rPr>
-        <w:t>.</w:t>
-      </w:r>
-      <w:proofErr w:type="spellStart"/>
-      <w:r>
-        <w:rPr>
-          <w:rFonts w:ascii="Courier New" w:eastAsia="Times New Roman" w:hAnsi="Courier New" w:cs="Courier New"/>
-          <w:sz w:val="20"/>
-          <w:szCs w:val="20"/>
-        </w:rPr>
-        <w:t>groupby</w:t>
+        <w:t>for</w:t>
       </w:r>
       <w:proofErr w:type="spellEnd"/>
-      <w:proofErr w:type="gramEnd"/>
-      <w:r>
-        <w:rPr>
-          <w:rFonts w:ascii="Courier New" w:eastAsia="Times New Roman" w:hAnsi="Courier New" w:cs="Courier New"/>
-          <w:sz w:val="20"/>
-          <w:szCs w:val="20"/>
-        </w:rPr>
-        <w:t>()</w:t>
-      </w:r>
-      <w:r>
-        <w:rPr>
-          <w:rFonts w:ascii="Times New Roman" w:eastAsia="Times New Roman" w:hAnsi="Times New Roman" w:cs="Times New Roman"/>
-          <w:sz w:val="24"/>
-          <w:szCs w:val="24"/>
-        </w:rPr>
-        <w:t xml:space="preserve"> y en qué situaciones es útil?</w:t>
+      <w:r>
+        <w:rPr>
+          <w:rFonts w:ascii="Times New Roman" w:eastAsia="Times New Roman" w:hAnsi="Times New Roman" w:cs="Times New Roman"/>
+          <w:sz w:val="24"/>
+          <w:szCs w:val="24"/>
+        </w:rPr>
+        <w:t>?</w:t>
       </w:r>
     </w:p>
     <w:p>
@@ -3175,113 +1488,7 @@
           <w:sz w:val="24"/>
           <w:szCs w:val="24"/>
         </w:rPr>
-        <w:t xml:space="preserve">¿Cómo puedes combinar o unir dos </w:t>
-      </w:r>
-      <w:proofErr w:type="spellStart"/>
-      <w:r>
-        <w:rPr>
-          <w:rFonts w:ascii="Times New Roman" w:eastAsia="Times New Roman" w:hAnsi="Times New Roman" w:cs="Times New Roman"/>
-          <w:sz w:val="24"/>
-          <w:szCs w:val="24"/>
-        </w:rPr>
-        <w:t>DataFrames</w:t>
-      </w:r>
-      <w:proofErr w:type="spellEnd"/>
-      <w:r>
-        <w:rPr>
-          <w:rFonts w:ascii="Times New Roman" w:eastAsia="Times New Roman" w:hAnsi="Times New Roman" w:cs="Times New Roman"/>
-          <w:sz w:val="24"/>
-          <w:szCs w:val="24"/>
-        </w:rPr>
-        <w:t xml:space="preserve">? Menciona diferencias entre </w:t>
-      </w:r>
-      <w:proofErr w:type="spellStart"/>
-      <w:proofErr w:type="gramStart"/>
-      <w:r>
-        <w:rPr>
-          <w:rFonts w:ascii="Courier New" w:eastAsia="Times New Roman" w:hAnsi="Courier New" w:cs="Courier New"/>
-          <w:sz w:val="20"/>
-          <w:szCs w:val="20"/>
-        </w:rPr>
-        <w:t>merge</w:t>
-      </w:r>
-      <w:proofErr w:type="spellEnd"/>
-      <w:r>
-        <w:rPr>
-          <w:rFonts w:ascii="Courier New" w:eastAsia="Times New Roman" w:hAnsi="Courier New" w:cs="Courier New"/>
-          <w:sz w:val="20"/>
-          <w:szCs w:val="20"/>
-        </w:rPr>
-        <w:t>(</w:t>
-      </w:r>
-      <w:proofErr w:type="gramEnd"/>
-      <w:r>
-        <w:rPr>
-          <w:rFonts w:ascii="Courier New" w:eastAsia="Times New Roman" w:hAnsi="Courier New" w:cs="Courier New"/>
-          <w:sz w:val="20"/>
-          <w:szCs w:val="20"/>
-        </w:rPr>
-        <w:t>)</w:t>
-      </w:r>
-      <w:r>
-        <w:rPr>
-          <w:rFonts w:ascii="Times New Roman" w:eastAsia="Times New Roman" w:hAnsi="Times New Roman" w:cs="Times New Roman"/>
-          <w:sz w:val="24"/>
-          <w:szCs w:val="24"/>
-        </w:rPr>
-        <w:t xml:space="preserve">, </w:t>
-      </w:r>
-      <w:proofErr w:type="spellStart"/>
-      <w:r>
-        <w:rPr>
-          <w:rFonts w:ascii="Courier New" w:eastAsia="Times New Roman" w:hAnsi="Courier New" w:cs="Courier New"/>
-          <w:sz w:val="20"/>
-          <w:szCs w:val="20"/>
-        </w:rPr>
-        <w:t>join</w:t>
-      </w:r>
-      <w:proofErr w:type="spellEnd"/>
-      <w:r>
-        <w:rPr>
-          <w:rFonts w:ascii="Courier New" w:eastAsia="Times New Roman" w:hAnsi="Courier New" w:cs="Courier New"/>
-          <w:sz w:val="20"/>
-          <w:szCs w:val="20"/>
-        </w:rPr>
-        <w:t>()</w:t>
-      </w:r>
-      <w:r>
-        <w:rPr>
-          <w:rFonts w:ascii="Times New Roman" w:eastAsia="Times New Roman" w:hAnsi="Times New Roman" w:cs="Times New Roman"/>
-          <w:sz w:val="24"/>
-          <w:szCs w:val="24"/>
-        </w:rPr>
-        <w:t xml:space="preserve"> y </w:t>
-      </w:r>
-      <w:proofErr w:type="spellStart"/>
-      <w:r>
-        <w:rPr>
-          <w:rFonts w:ascii="Courier New" w:eastAsia="Times New Roman" w:hAnsi="Courier New" w:cs="Courier New"/>
-          <w:sz w:val="20"/>
-          <w:szCs w:val="20"/>
-        </w:rPr>
-        <w:t>concat</w:t>
-      </w:r>
-      <w:proofErr w:type="spellEnd"/>
-      <w:r>
-        <w:rPr>
-          <w:rFonts w:ascii="Courier New" w:eastAsia="Times New Roman" w:hAnsi="Courier New" w:cs="Courier New"/>
-          <w:sz w:val="20"/>
-          <w:szCs w:val="20"/>
-        </w:rPr>
-        <w:t>()</w:t>
-      </w:r>
-      <w:r>
-        <w:rPr>
-          <w:rFonts w:ascii="Times New Roman" w:eastAsia="Times New Roman" w:hAnsi="Times New Roman" w:cs="Times New Roman"/>
-          <w:sz w:val="24"/>
-          <w:szCs w:val="24"/>
-        </w:rPr>
-        <w:t>.</w:t>
+        <w:t>¿Cómo convertirías una columna con fechas en un índice temporal y qué beneficios tiene hacerlo?</w:t>
       </w:r>
     </w:p>
     <w:p>
@@ -3294,143 +1501,6 @@
           <w:szCs w:val="24"/>
         </w:rPr>
       </w:pPr>
-      <w:r>
-        <w:rPr>
-          <w:rFonts w:ascii="Times New Roman" w:eastAsia="Times New Roman" w:hAnsi="Times New Roman" w:cs="Times New Roman"/>
-          <w:sz w:val="24"/>
-          <w:szCs w:val="24"/>
-        </w:rPr>
-        <w:t xml:space="preserve">¿Cómo filtrarías las filas de un </w:t>
-      </w:r>
-      <w:proofErr w:type="spellStart"/>
-      <w:r>
-        <w:rPr>
-          <w:rFonts w:ascii="Times New Roman" w:eastAsia="Times New Roman" w:hAnsi="Times New Roman" w:cs="Times New Roman"/>
-          <w:sz w:val="24"/>
-          <w:szCs w:val="24"/>
-        </w:rPr>
-        <w:t>DataFrame</w:t>
-      </w:r>
-      <w:proofErr w:type="spellEnd"/>
-      <w:r>
-        <w:rPr>
-          <w:rFonts w:ascii="Times New Roman" w:eastAsia="Times New Roman" w:hAnsi="Times New Roman" w:cs="Times New Roman"/>
-          <w:sz w:val="24"/>
-          <w:szCs w:val="24"/>
-        </w:rPr>
-        <w:t xml:space="preserve"> con múltiples condiciones lógicas?</w:t>
-      </w:r>
-    </w:p>
-    <w:p>
-      <w:pPr>
-        <w:spacing w:before="100" w:beforeAutospacing="1" w:after="100" w:afterAutospacing="1" w:line="240" w:lineRule="auto"/>
-        <w:ind w:left="360"/>
-        <w:rPr>
-          <w:rFonts w:ascii="Times New Roman" w:eastAsia="Times New Roman" w:hAnsi="Times New Roman" w:cs="Times New Roman"/>
-          <w:sz w:val="24"/>
-          <w:szCs w:val="24"/>
-        </w:rPr>
-      </w:pPr>
-      <w:r>
-        <w:rPr>
-          <w:rFonts w:ascii="Times New Roman" w:eastAsia="Times New Roman" w:hAnsi="Times New Roman" w:cs="Times New Roman"/>
-          <w:sz w:val="24"/>
-          <w:szCs w:val="24"/>
-        </w:rPr>
-        <w:t xml:space="preserve">¿Qué hace el </w:t>
-      </w:r>
-      <w:proofErr w:type="gramStart"/>
-      <w:r>
-        <w:rPr>
-          <w:rFonts w:ascii="Times New Roman" w:eastAsia="Times New Roman" w:hAnsi="Times New Roman" w:cs="Times New Roman"/>
-          <w:sz w:val="24"/>
-          <w:szCs w:val="24"/>
-        </w:rPr>
-        <w:t xml:space="preserve">método </w:t>
-      </w:r>
-      <w:r>
-        <w:rPr>
-          <w:rFonts w:ascii="Courier New" w:eastAsia="Times New Roman" w:hAnsi="Courier New" w:cs="Courier New"/>
-          <w:sz w:val="20"/>
-          <w:szCs w:val="20"/>
-        </w:rPr>
-        <w:t>.</w:t>
-      </w:r>
-      <w:proofErr w:type="spellStart"/>
-      <w:r>
-        <w:rPr>
-          <w:rFonts w:ascii="Courier New" w:eastAsia="Times New Roman" w:hAnsi="Courier New" w:cs="Courier New"/>
-          <w:sz w:val="20"/>
-          <w:szCs w:val="20"/>
-        </w:rPr>
-        <w:t>apply</w:t>
-      </w:r>
-      <w:proofErr w:type="spellEnd"/>
-      <w:proofErr w:type="gramEnd"/>
-      <w:r>
-        <w:rPr>
-          <w:rFonts w:ascii="Courier New" w:eastAsia="Times New Roman" w:hAnsi="Courier New" w:cs="Courier New"/>
-          <w:sz w:val="20"/>
-          <w:szCs w:val="20"/>
-        </w:rPr>
-        <w:t>()</w:t>
-      </w:r>
-      <w:r>
-        <w:rPr>
-          <w:rFonts w:ascii="Times New Roman" w:eastAsia="Times New Roman" w:hAnsi="Times New Roman" w:cs="Times New Roman"/>
-          <w:sz w:val="24"/>
-          <w:szCs w:val="24"/>
-        </w:rPr>
-        <w:t xml:space="preserve"> y cuándo lo usarías en lugar de un bucle </w:t>
-      </w:r>
-      <w:proofErr w:type="spellStart"/>
-      <w:r>
-        <w:rPr>
-          <w:rFonts w:ascii="Courier New" w:eastAsia="Times New Roman" w:hAnsi="Courier New" w:cs="Courier New"/>
-          <w:sz w:val="20"/>
-          <w:szCs w:val="20"/>
-        </w:rPr>
-        <w:t>for</w:t>
-      </w:r>
-      <w:proofErr w:type="spellEnd"/>
-      <w:r>
-        <w:rPr>
-          <w:rFonts w:ascii="Times New Roman" w:eastAsia="Times New Roman" w:hAnsi="Times New Roman" w:cs="Times New Roman"/>
-          <w:sz w:val="24"/>
-          <w:szCs w:val="24"/>
-        </w:rPr>
-        <w:t>?</w:t>
-      </w:r>
-    </w:p>
-    <w:p>
-      <w:pPr>
-        <w:spacing w:before="100" w:beforeAutospacing="1" w:after="100" w:afterAutospacing="1" w:line="240" w:lineRule="auto"/>
-        <w:ind w:left="360"/>
-        <w:rPr>
-          <w:rFonts w:ascii="Times New Roman" w:eastAsia="Times New Roman" w:hAnsi="Times New Roman" w:cs="Times New Roman"/>
-          <w:sz w:val="24"/>
-          <w:szCs w:val="24"/>
-        </w:rPr>
-      </w:pPr>
-      <w:r>
-        <w:rPr>
-          <w:rFonts w:ascii="Times New Roman" w:eastAsia="Times New Roman" w:hAnsi="Times New Roman" w:cs="Times New Roman"/>
-          <w:sz w:val="24"/>
-          <w:szCs w:val="24"/>
-        </w:rPr>
-        <w:t>¿Cómo convertirías una columna con fechas en un índice temporal y qué beneficios tiene hacerlo?</w:t>
-      </w:r>
-    </w:p>
-    <w:p>
-      <w:pPr>
-        <w:spacing w:before="100" w:beforeAutospacing="1" w:after="100" w:afterAutospacing="1" w:line="240" w:lineRule="auto"/>
-        <w:ind w:left="360"/>
-        <w:rPr>
-          <w:rFonts w:ascii="Times New Roman" w:eastAsia="Times New Roman" w:hAnsi="Times New Roman" w:cs="Times New Roman"/>
-          <w:sz w:val="24"/>
-          <w:szCs w:val="24"/>
-        </w:rPr>
-      </w:pPr>
     </w:p>
     <w:p>
       <w:pPr>
@@ -3440,6 +1510,7 @@
           <w:lang w:val="en-US"/>
         </w:rPr>
       </w:pPr>
+      <w:bookmarkStart w:id="2" w:name="_Toc207122664"/>
       <w:r>
         <w:rPr>
           <w:rFonts w:eastAsia="Times New Roman"/>
@@ -3447,6 +1518,7 @@
         </w:rPr>
         <w:t>Matplotlib/Seaborn</w:t>
       </w:r>
+      <w:bookmarkEnd w:id="2"/>
     </w:p>
     <w:p>
       <w:pPr>
@@ -3971,7 +2043,7 @@
           <w:lang w:val="en-US"/>
         </w:rPr>
         <w:pict w14:anchorId="4FADA7BD">
-          <v:rect id="_x0000_i1042" style="width:0;height:1.5pt" o:hralign="center" o:hrstd="t" o:hr="t" fillcolor="#a0a0a0" stroked="f"/>
+          <v:rect id="_x0000_i1025" style="width:0;height:1.5pt" o:hralign="center" o:hrstd="t" o:hr="t" fillcolor="#a0a0a0" stroked="f"/>
         </w:pict>
       </w:r>
     </w:p>
@@ -3980,59 +2052,16 @@
         <w:pStyle w:val="Ttulo1"/>
         <w:rPr>
           <w:rFonts w:eastAsia="Times New Roman"/>
-          <w:lang w:val="en-US"/>
-        </w:rPr>
-      </w:pPr>
-      <w:bookmarkStart w:id="2" w:name="_Toc203565211"/>
+        </w:rPr>
+      </w:pPr>
+      <w:bookmarkStart w:id="3" w:name="_Toc207122665"/>
       <w:r>
         <w:rPr>
           <w:rFonts w:eastAsia="Times New Roman"/>
-          <w:lang w:val="en-US"/>
-        </w:rPr>
-        <w:t xml:space="preserve">3. </w:t>
-      </w:r>
-      <w:proofErr w:type="spellStart"/>
-      <w:r>
-        <w:rPr>
-          <w:rFonts w:eastAsia="Times New Roman"/>
-          <w:lang w:val="en-US"/>
-        </w:rPr>
-        <w:t>Flujo</w:t>
-      </w:r>
-      <w:proofErr w:type="spellEnd"/>
-      <w:r>
-        <w:rPr>
-          <w:rFonts w:eastAsia="Times New Roman"/>
-          <w:lang w:val="en-US"/>
-        </w:rPr>
-        <w:t xml:space="preserve"> de </w:t>
-      </w:r>
-      <w:proofErr w:type="spellStart"/>
-      <w:r>
-        <w:rPr>
-          <w:rFonts w:eastAsia="Times New Roman"/>
-          <w:lang w:val="en-US"/>
-        </w:rPr>
-        <w:t>trabajo</w:t>
-      </w:r>
-      <w:proofErr w:type="spellEnd"/>
-      <w:r>
-        <w:rPr>
-          <w:rFonts w:eastAsia="Times New Roman"/>
-          <w:lang w:val="en-US"/>
-        </w:rPr>
-        <w:t xml:space="preserve"> y </w:t>
-      </w:r>
-      <w:proofErr w:type="spellStart"/>
-      <w:r>
-        <w:rPr>
-          <w:rFonts w:eastAsia="Times New Roman"/>
-          <w:lang w:val="en-US"/>
-        </w:rPr>
-        <w:t>preprocesamiento</w:t>
-      </w:r>
-      <w:bookmarkEnd w:id="2"/>
-      <w:proofErr w:type="spellEnd"/>
+        </w:rPr>
+        <w:t>Flujo de trabajo y preprocesamiento</w:t>
+      </w:r>
+      <w:bookmarkEnd w:id="3"/>
     </w:p>
     <w:p>
       <w:pPr>
@@ -4053,7 +2082,6 @@
           <w:sz w:val="24"/>
           <w:szCs w:val="24"/>
         </w:rPr>
-        <w:lastRenderedPageBreak/>
         <w:t>¿Cómo cargas un CSV y ves las primeras filas?</w:t>
       </w:r>
     </w:p>
@@ -4231,6 +2259,7 @@
           <w:szCs w:val="24"/>
           <w:lang w:val="en-US"/>
         </w:rPr>
+        <w:lastRenderedPageBreak/>
         <w:t></w:t>
       </w:r>
       <w:r>
@@ -4573,7 +2602,7 @@
           <w:lang w:val="en-US"/>
         </w:rPr>
         <w:pict w14:anchorId="5408DB3F">
-          <v:rect id="_x0000_i1043" style="width:0;height:1.5pt" o:hralign="center" o:hrstd="t" o:hr="t" fillcolor="#a0a0a0" stroked="f"/>
+          <v:rect id="_x0000_i1026" style="width:0;height:1.5pt" o:hralign="center" o:hrstd="t" o:hr="t" fillcolor="#a0a0a0" stroked="f"/>
         </w:pict>
       </w:r>
     </w:p>
@@ -4585,55 +2614,48 @@
           <w:lang w:val="en-US"/>
         </w:rPr>
       </w:pPr>
-      <w:bookmarkStart w:id="3" w:name="_Toc203565212"/>
+      <w:bookmarkStart w:id="4" w:name="_Toc207122666"/>
+      <w:proofErr w:type="spellStart"/>
       <w:r>
         <w:rPr>
           <w:rFonts w:eastAsia="Times New Roman"/>
           <w:lang w:val="en-US"/>
         </w:rPr>
-        <w:t xml:space="preserve">4. </w:t>
-      </w:r>
-      <w:proofErr w:type="spellStart"/>
+        <w:t>Lógica</w:t>
+      </w:r>
+      <w:proofErr w:type="spellEnd"/>
       <w:r>
         <w:rPr>
           <w:rFonts w:eastAsia="Times New Roman"/>
           <w:lang w:val="en-US"/>
         </w:rPr>
-        <w:t>Lógica</w:t>
-      </w:r>
-      <w:proofErr w:type="spellEnd"/>
+        <w:t xml:space="preserve"> y </w:t>
+      </w:r>
+      <w:proofErr w:type="spellStart"/>
       <w:r>
         <w:rPr>
           <w:rFonts w:eastAsia="Times New Roman"/>
           <w:lang w:val="en-US"/>
         </w:rPr>
-        <w:t xml:space="preserve"> y </w:t>
-      </w:r>
-      <w:proofErr w:type="spellStart"/>
+        <w:t>estadística</w:t>
+      </w:r>
+      <w:proofErr w:type="spellEnd"/>
       <w:r>
         <w:rPr>
           <w:rFonts w:eastAsia="Times New Roman"/>
           <w:lang w:val="en-US"/>
         </w:rPr>
-        <w:t>estadística</w:t>
-      </w:r>
-      <w:proofErr w:type="spellEnd"/>
+        <w:t xml:space="preserve"> </w:t>
+      </w:r>
+      <w:proofErr w:type="spellStart"/>
       <w:r>
         <w:rPr>
           <w:rFonts w:eastAsia="Times New Roman"/>
           <w:lang w:val="en-US"/>
         </w:rPr>
-        <w:t xml:space="preserve"> </w:t>
-      </w:r>
-      <w:proofErr w:type="spellStart"/>
-      <w:r>
-        <w:rPr>
-          <w:rFonts w:eastAsia="Times New Roman"/>
-          <w:lang w:val="en-US"/>
-        </w:rPr>
         <w:t>básica</w:t>
       </w:r>
-      <w:bookmarkEnd w:id="3"/>
+      <w:bookmarkEnd w:id="4"/>
       <w:proofErr w:type="spellEnd"/>
     </w:p>
     <w:p>
@@ -4920,7 +2942,7 @@
           <w:lang w:val="en-US"/>
         </w:rPr>
         <w:pict w14:anchorId="72CFD4B4">
-          <v:rect id="_x0000_i1044" style="width:0;height:1.5pt" o:hralign="center" o:hrstd="t" o:hr="t" fillcolor="#a0a0a0" stroked="f"/>
+          <v:rect id="_x0000_i1027" style="width:0;height:1.5pt" o:hralign="center" o:hrstd="t" o:hr="t" fillcolor="#a0a0a0" stroked="f"/>
         </w:pict>
       </w:r>
     </w:p>
@@ -4932,55 +2954,48 @@
           <w:lang w:val="en-US"/>
         </w:rPr>
       </w:pPr>
-      <w:bookmarkStart w:id="4" w:name="_Toc203565213"/>
+      <w:bookmarkStart w:id="5" w:name="_Toc207122667"/>
+      <w:proofErr w:type="spellStart"/>
       <w:r>
         <w:rPr>
           <w:rFonts w:eastAsia="Times New Roman"/>
           <w:lang w:val="en-US"/>
         </w:rPr>
-        <w:t xml:space="preserve">5. </w:t>
-      </w:r>
-      <w:proofErr w:type="spellStart"/>
+        <w:t>Buenas</w:t>
+      </w:r>
+      <w:proofErr w:type="spellEnd"/>
       <w:r>
         <w:rPr>
           <w:rFonts w:eastAsia="Times New Roman"/>
           <w:lang w:val="en-US"/>
         </w:rPr>
-        <w:t>Buenas</w:t>
-      </w:r>
-      <w:proofErr w:type="spellEnd"/>
+        <w:t xml:space="preserve"> </w:t>
+      </w:r>
+      <w:proofErr w:type="spellStart"/>
       <w:r>
         <w:rPr>
           <w:rFonts w:eastAsia="Times New Roman"/>
           <w:lang w:val="en-US"/>
         </w:rPr>
-        <w:t xml:space="preserve"> </w:t>
-      </w:r>
-      <w:proofErr w:type="spellStart"/>
+        <w:t>prácticas</w:t>
+      </w:r>
+      <w:proofErr w:type="spellEnd"/>
       <w:r>
         <w:rPr>
           <w:rFonts w:eastAsia="Times New Roman"/>
           <w:lang w:val="en-US"/>
         </w:rPr>
-        <w:t>prácticas</w:t>
-      </w:r>
-      <w:proofErr w:type="spellEnd"/>
+        <w:t xml:space="preserve"> y </w:t>
+      </w:r>
+      <w:proofErr w:type="spellStart"/>
       <w:r>
         <w:rPr>
           <w:rFonts w:eastAsia="Times New Roman"/>
           <w:lang w:val="en-US"/>
         </w:rPr>
-        <w:t xml:space="preserve"> y </w:t>
-      </w:r>
-      <w:proofErr w:type="spellStart"/>
-      <w:r>
-        <w:rPr>
-          <w:rFonts w:eastAsia="Times New Roman"/>
-          <w:lang w:val="en-US"/>
-        </w:rPr>
         <w:t>razonamiento</w:t>
       </w:r>
-      <w:bookmarkEnd w:id="4"/>
+      <w:bookmarkEnd w:id="5"/>
       <w:proofErr w:type="spellEnd"/>
     </w:p>
     <w:p>
@@ -5305,7 +3320,6 @@
           <w:szCs w:val="24"/>
           <w:lang w:val="en-US"/>
         </w:rPr>
-        <w:lastRenderedPageBreak/>
         <w:t></w:t>
       </w:r>
       <w:r>
@@ -6433,6 +4447,155 @@
     </w:lvl>
   </w:abstractNum>
   <w:abstractNum w:abstractNumId="7" w15:restartNumberingAfterBreak="0">
+    <w:nsid w:val="602D6045"/>
+    <w:multiLevelType w:val="multilevel"/>
+    <w:tmpl w:val="FB023A7C"/>
+    <w:lvl w:ilvl="0">
+      <w:start w:val="1"/>
+      <w:numFmt w:val="bullet"/>
+      <w:lvlText w:val=""/>
+      <w:lvlJc w:val="left"/>
+      <w:pPr>
+        <w:tabs>
+          <w:tab w:val="num" w:pos="720"/>
+        </w:tabs>
+        <w:ind w:left="720" w:hanging="360"/>
+      </w:pPr>
+      <w:rPr>
+        <w:rFonts w:ascii="Symbol" w:hAnsi="Symbol" w:hint="default"/>
+        <w:sz w:val="20"/>
+      </w:rPr>
+    </w:lvl>
+    <w:lvl w:ilvl="1" w:tentative="1">
+      <w:start w:val="1"/>
+      <w:numFmt w:val="bullet"/>
+      <w:lvlText w:val="o"/>
+      <w:lvlJc w:val="left"/>
+      <w:pPr>
+        <w:tabs>
+          <w:tab w:val="num" w:pos="1440"/>
+        </w:tabs>
+        <w:ind w:left="1440" w:hanging="360"/>
+      </w:pPr>
+      <w:rPr>
+        <w:rFonts w:ascii="Courier New" w:hAnsi="Courier New" w:hint="default"/>
+        <w:sz w:val="20"/>
+      </w:rPr>
+    </w:lvl>
+    <w:lvl w:ilvl="2" w:tentative="1">
+      <w:start w:val="1"/>
+      <w:numFmt w:val="bullet"/>
+      <w:lvlText w:val=""/>
+      <w:lvlJc w:val="left"/>
+      <w:pPr>
+        <w:tabs>
+          <w:tab w:val="num" w:pos="2160"/>
+        </w:tabs>
+        <w:ind w:left="2160" w:hanging="360"/>
+      </w:pPr>
+      <w:rPr>
+        <w:rFonts w:ascii="Wingdings" w:hAnsi="Wingdings" w:hint="default"/>
+        <w:sz w:val="20"/>
+      </w:rPr>
+    </w:lvl>
+    <w:lvl w:ilvl="3" w:tentative="1">
+      <w:start w:val="1"/>
+      <w:numFmt w:val="bullet"/>
+      <w:lvlText w:val=""/>
+      <w:lvlJc w:val="left"/>
+      <w:pPr>
+        <w:tabs>
+          <w:tab w:val="num" w:pos="2880"/>
+        </w:tabs>
+        <w:ind w:left="2880" w:hanging="360"/>
+      </w:pPr>
+      <w:rPr>
+        <w:rFonts w:ascii="Wingdings" w:hAnsi="Wingdings" w:hint="default"/>
+        <w:sz w:val="20"/>
+      </w:rPr>
+    </w:lvl>
+    <w:lvl w:ilvl="4" w:tentative="1">
+      <w:start w:val="1"/>
+      <w:numFmt w:val="bullet"/>
+      <w:lvlText w:val=""/>
+      <w:lvlJc w:val="left"/>
+      <w:pPr>
+        <w:tabs>
+          <w:tab w:val="num" w:pos="3600"/>
+        </w:tabs>
+        <w:ind w:left="3600" w:hanging="360"/>
+      </w:pPr>
+      <w:rPr>
+        <w:rFonts w:ascii="Wingdings" w:hAnsi="Wingdings" w:hint="default"/>
+        <w:sz w:val="20"/>
+      </w:rPr>
+    </w:lvl>
+    <w:lvl w:ilvl="5" w:tentative="1">
+      <w:start w:val="1"/>
+      <w:numFmt w:val="bullet"/>
+      <w:lvlText w:val=""/>
+      <w:lvlJc w:val="left"/>
+      <w:pPr>
+        <w:tabs>
+          <w:tab w:val="num" w:pos="4320"/>
+        </w:tabs>
+        <w:ind w:left="4320" w:hanging="360"/>
+      </w:pPr>
+      <w:rPr>
+        <w:rFonts w:ascii="Wingdings" w:hAnsi="Wingdings" w:hint="default"/>
+        <w:sz w:val="20"/>
+      </w:rPr>
+    </w:lvl>
+    <w:lvl w:ilvl="6" w:tentative="1">
+      <w:start w:val="1"/>
+      <w:numFmt w:val="bullet"/>
+      <w:lvlText w:val=""/>
+      <w:lvlJc w:val="left"/>
+      <w:pPr>
+        <w:tabs>
+          <w:tab w:val="num" w:pos="5040"/>
+        </w:tabs>
+        <w:ind w:left="5040" w:hanging="360"/>
+      </w:pPr>
+      <w:rPr>
+        <w:rFonts w:ascii="Wingdings" w:hAnsi="Wingdings" w:hint="default"/>
+        <w:sz w:val="20"/>
+      </w:rPr>
+    </w:lvl>
+    <w:lvl w:ilvl="7" w:tentative="1">
+      <w:start w:val="1"/>
+      <w:numFmt w:val="bullet"/>
+      <w:lvlText w:val=""/>
+      <w:lvlJc w:val="left"/>
+      <w:pPr>
+        <w:tabs>
+          <w:tab w:val="num" w:pos="5760"/>
+        </w:tabs>
+        <w:ind w:left="5760" w:hanging="360"/>
+      </w:pPr>
+      <w:rPr>
+        <w:rFonts w:ascii="Wingdings" w:hAnsi="Wingdings" w:hint="default"/>
+        <w:sz w:val="20"/>
+      </w:rPr>
+    </w:lvl>
+    <w:lvl w:ilvl="8" w:tentative="1">
+      <w:start w:val="1"/>
+      <w:numFmt w:val="bullet"/>
+      <w:lvlText w:val=""/>
+      <w:lvlJc w:val="left"/>
+      <w:pPr>
+        <w:tabs>
+          <w:tab w:val="num" w:pos="6480"/>
+        </w:tabs>
+        <w:ind w:left="6480" w:hanging="360"/>
+      </w:pPr>
+      <w:rPr>
+        <w:rFonts w:ascii="Wingdings" w:hAnsi="Wingdings" w:hint="default"/>
+        <w:sz w:val="20"/>
+      </w:rPr>
+    </w:lvl>
+  </w:abstractNum>
+  <w:abstractNum w:abstractNumId="8" w15:restartNumberingAfterBreak="0">
     <w:nsid w:val="62D428C0"/>
     <w:multiLevelType w:val="hybridMultilevel"/>
     <w:tmpl w:val="13608A94"/>
@@ -6545,7 +4708,7 @@
       </w:rPr>
     </w:lvl>
   </w:abstractNum>
-  <w:abstractNum w:abstractNumId="8" w15:restartNumberingAfterBreak="0">
+  <w:abstractNum w:abstractNumId="9" w15:restartNumberingAfterBreak="0">
     <w:nsid w:val="677A7DB5"/>
     <w:multiLevelType w:val="multilevel"/>
     <w:tmpl w:val="B40A61A6"/>
@@ -6694,7 +4857,7 @@
       </w:rPr>
     </w:lvl>
   </w:abstractNum>
-  <w:abstractNum w:abstractNumId="9" w15:restartNumberingAfterBreak="0">
+  <w:abstractNum w:abstractNumId="10" w15:restartNumberingAfterBreak="0">
     <w:nsid w:val="7F5B1CC3"/>
     <w:multiLevelType w:val="multilevel"/>
     <w:tmpl w:val="325EA07E"/>
@@ -6844,7 +5007,7 @@
     </w:lvl>
   </w:abstractNum>
   <w:num w:numId="1">
-    <w:abstractNumId w:val="8"/>
+    <w:abstractNumId w:val="9"/>
   </w:num>
   <w:num w:numId="2">
     <w:abstractNumId w:val="3"/>
@@ -6859,19 +5022,22 @@
     <w:abstractNumId w:val="1"/>
   </w:num>
   <w:num w:numId="6">
-    <w:abstractNumId w:val="9"/>
+    <w:abstractNumId w:val="10"/>
   </w:num>
   <w:num w:numId="7">
     <w:abstractNumId w:val="4"/>
   </w:num>
   <w:num w:numId="8">
-    <w:abstractNumId w:val="7"/>
+    <w:abstractNumId w:val="8"/>
   </w:num>
   <w:num w:numId="9">
     <w:abstractNumId w:val="2"/>
   </w:num>
   <w:num w:numId="10">
     <w:abstractNumId w:val="5"/>
+  </w:num>
+  <w:num w:numId="11">
+    <w:abstractNumId w:val="7"/>
   </w:num>
 </w:numbering>
 </file>
@@ -7465,6 +5631,18 @@
       <w:u w:val="single"/>
     </w:rPr>
   </w:style>
+  <w:style w:type="paragraph" w:styleId="TDC1">
+    <w:name w:val="toc 1"/>
+    <w:basedOn w:val="Normal"/>
+    <w:next w:val="Normal"/>
+    <w:autoRedefine/>
+    <w:uiPriority w:val="39"/>
+    <w:unhideWhenUsed/>
+    <w:rsid w:val="00957843"/>
+    <w:pPr>
+      <w:spacing w:after="100"/>
+    </w:pPr>
+  </w:style>
 </w:styles>
 </file>
 

</xml_diff>